<commit_message>
LS WS Read : OK
</commit_message>
<xml_diff>
--- a/doc/2014/Specifications/LinkServer-SystemLienTagBO.docx
+++ b/doc/2014/Specifications/LinkServer-SystemLienTagBO.docx
@@ -979,7 +979,7 @@
                                         <w:sz w:val="24"/>
                                         <w:szCs w:val="24"/>
                                       </w:rPr>
-                                      <w:t>Benjamin Verney – Thomas Badin</w:t>
+                                      <w:t>Thomas Badin</w:t>
                                     </w:r>
                                   </w:sdtContent>
                                 </w:sdt>
@@ -1001,7 +1001,7 @@
                                     <w:alias w:val="Date"/>
                                     <w:id w:val="280430091"/>
                                     <w:dataBinding w:prefixMappings="xmlns:ns0='http://schemas.microsoft.com/office/2006/coverPageProps'" w:xpath="/ns0:CoverPageProperties[1]/ns0:PublishDate[1]" w:storeItemID="{55AF091B-3C7A-41E3-B477-F2FDAA23CFDA}"/>
-                                    <w:date w:fullDate="2014-05-06T00:00:00Z">
+                                    <w:date w:fullDate="2014-05-22T00:00:00Z">
                                       <w:dateFormat w:val="dd/MM/yyyy"/>
                                       <w:lid w:val="fr-FR"/>
                                       <w:storeMappedDataAs w:val="dateTime"/>
@@ -1015,7 +1015,15 @@
                                         <w:sz w:val="24"/>
                                         <w:szCs w:val="24"/>
                                       </w:rPr>
-                                      <w:t>06/05/2014</w:t>
+                                      <w:t>22</w:t>
+                                    </w:r>
+                                    <w:r>
+                                      <w:rPr>
+                                        <w:color w:val="E65B01" w:themeColor="accent1" w:themeShade="BF"/>
+                                        <w:sz w:val="24"/>
+                                        <w:szCs w:val="24"/>
+                                      </w:rPr>
+                                      <w:t>/05/2014</w:t>
                                     </w:r>
                                   </w:sdtContent>
                                 </w:sdt>
@@ -1069,7 +1077,7 @@
                                   <w:sz w:val="24"/>
                                   <w:szCs w:val="24"/>
                                 </w:rPr>
-                                <w:t>Benjamin Verney – Thomas Badin</w:t>
+                                <w:t>Thomas Badin</w:t>
                               </w:r>
                             </w:sdtContent>
                           </w:sdt>
@@ -1091,7 +1099,7 @@
                               <w:alias w:val="Date"/>
                               <w:id w:val="280430091"/>
                               <w:dataBinding w:prefixMappings="xmlns:ns0='http://schemas.microsoft.com/office/2006/coverPageProps'" w:xpath="/ns0:CoverPageProperties[1]/ns0:PublishDate[1]" w:storeItemID="{55AF091B-3C7A-41E3-B477-F2FDAA23CFDA}"/>
-                              <w:date w:fullDate="2014-05-06T00:00:00Z">
+                              <w:date w:fullDate="2014-05-22T00:00:00Z">
                                 <w:dateFormat w:val="dd/MM/yyyy"/>
                                 <w:lid w:val="fr-FR"/>
                                 <w:storeMappedDataAs w:val="dateTime"/>
@@ -1105,7 +1113,15 @@
                                   <w:sz w:val="24"/>
                                   <w:szCs w:val="24"/>
                                 </w:rPr>
-                                <w:t>06/05/2014</w:t>
+                                <w:t>22</w:t>
+                              </w:r>
+                              <w:r>
+                                <w:rPr>
+                                  <w:color w:val="E65B01" w:themeColor="accent1" w:themeShade="BF"/>
+                                  <w:sz w:val="24"/>
+                                  <w:szCs w:val="24"/>
+                                </w:rPr>
+                                <w:t>/05/2014</w:t>
                               </w:r>
                             </w:sdtContent>
                           </w:sdt>
@@ -5010,27 +5026,2270 @@
       </w:r>
     </w:p>
     <w:p>
+      <w:r>
+        <w:t>Nous avons choisis d’utiliser la technologie Java JEE afin de réaliser le serveur de lien. Nous avons choisie cette technologie car nous la maitrisons bien, qu’elle est open source, très répandue, et qu’il est facile de réaliser des WebServices.</w:t>
+      </w:r>
+      <w:r>
+        <w:t xml:space="preserve"> Afin de faciliter le développement et de rendre le code plus propre est standardisé (MVC), nous avons choisi d’utiliser le Framework Spring. </w:t>
+      </w:r>
+      <w:r>
+        <w:t xml:space="preserve"> De plus même s’il n’était pas indispensable d’utiliser un Framework aussi complet que Spring, cela nous permettra de nous former sur cette technologie.</w:t>
+      </w:r>
+    </w:p>
+    <w:p>
       <w:pPr>
         <w:pStyle w:val="Titre2"/>
       </w:pPr>
       <w:r>
         <w:t>La base de données</w:t>
+      </w:r>
+    </w:p>
+    <w:p>
+      <w:r>
+        <w:t>La base de données sera assez simple. Elle contiendras deux parties ; la partie de lien proprement dite (qui stockera la relation entre les Tag / une zone G</w:t>
+      </w:r>
+      <w:r>
+        <w:t xml:space="preserve">PS) et la partie administration. </w:t>
+      </w:r>
+    </w:p>
+    <w:p>
+      <w:r>
+        <w:rPr>
+          <w:noProof/>
+          <w:lang w:eastAsia="fr-FR"/>
+        </w:rPr>
+        <w:drawing>
+          <wp:inline distT="0" distB="0" distL="0" distR="0" wp14:anchorId="0491B2AC" wp14:editId="535FED0A">
+            <wp:extent cx="3988854" cy="2607500"/>
+            <wp:effectExtent l="0" t="0" r="0" b="8890"/>
+            <wp:docPr id="5" name="Image 5" descr="Mac OS X:Users:thomasbadin:Documents:Professionel:Sogeti:Class.png"/>
+            <wp:cNvGraphicFramePr>
+              <a:graphicFrameLocks xmlns:a="http://schemas.openxmlformats.org/drawingml/2006/main" noChangeAspect="1"/>
+            </wp:cNvGraphicFramePr>
+            <a:graphic xmlns:a="http://schemas.openxmlformats.org/drawingml/2006/main">
+              <a:graphicData uri="http://schemas.openxmlformats.org/drawingml/2006/picture">
+                <pic:pic xmlns:pic="http://schemas.openxmlformats.org/drawingml/2006/picture">
+                  <pic:nvPicPr>
+                    <pic:cNvPr id="0" name="Picture 5" descr="Mac OS X:Users:thomasbadin:Documents:Professionel:Sogeti:Class.png"/>
+                    <pic:cNvPicPr>
+                      <a:picLocks noChangeAspect="1" noChangeArrowheads="1"/>
+                    </pic:cNvPicPr>
+                  </pic:nvPicPr>
+                  <pic:blipFill>
+                    <a:blip r:embed="rId16">
+                      <a:extLst>
+                        <a:ext uri="{28A0092B-C50C-407E-A947-70E740481C1C}">
+                          <a14:useLocalDpi xmlns:a14="http://schemas.microsoft.com/office/drawing/2010/main" val="0"/>
+                        </a:ext>
+                      </a:extLst>
+                    </a:blip>
+                    <a:srcRect/>
+                    <a:stretch>
+                      <a:fillRect/>
+                    </a:stretch>
+                  </pic:blipFill>
+                  <pic:spPr bwMode="auto">
+                    <a:xfrm>
+                      <a:off x="0" y="0"/>
+                      <a:ext cx="3989579" cy="2607974"/>
+                    </a:xfrm>
+                    <a:prstGeom prst="rect">
+                      <a:avLst/>
+                    </a:prstGeom>
+                    <a:noFill/>
+                    <a:ln>
+                      <a:noFill/>
+                    </a:ln>
+                  </pic:spPr>
+                </pic:pic>
+              </a:graphicData>
+            </a:graphic>
+          </wp:inline>
+        </w:drawing>
+      </w:r>
+    </w:p>
+    <w:p>
+      <w:r>
+        <w:t xml:space="preserve">Le serveur de lien aura un fonctionnement </w:t>
+      </w:r>
+      <w:r>
+        <w:t xml:space="preserve">multi-tenant, c’est à dire qu’il  gérera les relations pour plusieurs BO. D’où la nécessité d’enregistrer les BO (entité BackOffice). Il est également nécessaire de stocker les </w:t>
+      </w:r>
+      <w:r>
+        <w:t>administrateur</w:t>
+      </w:r>
+      <w:r>
+        <w:t>s</w:t>
+      </w:r>
+      <w:r>
+        <w:t>.</w:t>
+      </w:r>
+    </w:p>
+    <w:tbl>
+      <w:tblPr>
+        <w:tblStyle w:val="Tramemoyenne1-Accent1"/>
+        <w:tblW w:w="9403" w:type="dxa"/>
+        <w:tblLook w:val="04A0" w:firstRow="1" w:lastRow="0" w:firstColumn="1" w:lastColumn="0" w:noHBand="0" w:noVBand="1"/>
+      </w:tblPr>
+      <w:tblGrid>
+        <w:gridCol w:w="2316"/>
+        <w:gridCol w:w="1393"/>
+        <w:gridCol w:w="2004"/>
+        <w:gridCol w:w="3690"/>
+      </w:tblGrid>
+      <w:tr>
+        <w:trPr>
+          <w:cnfStyle w:val="100000000000" w:firstRow="1" w:lastRow="0" w:firstColumn="0" w:lastColumn="0" w:oddVBand="0" w:evenVBand="0" w:oddHBand="0" w:evenHBand="0" w:firstRowFirstColumn="0" w:firstRowLastColumn="0" w:lastRowFirstColumn="0" w:lastRowLastColumn="0"/>
+          <w:trHeight w:val="267"/>
+        </w:trPr>
+        <w:tc>
+          <w:tcPr>
+            <w:cnfStyle w:val="001000000000" w:firstRow="0" w:lastRow="0" w:firstColumn="1" w:lastColumn="0" w:oddVBand="0" w:evenVBand="0" w:oddHBand="0" w:evenHBand="0" w:firstRowFirstColumn="0" w:firstRowLastColumn="0" w:lastRowFirstColumn="0" w:lastRowLastColumn="0"/>
+            <w:tcW w:w="2320" w:type="dxa"/>
+          </w:tcPr>
+          <w:p>
+            <w:r>
+              <w:t>Entité</w:t>
+            </w:r>
+          </w:p>
+        </w:tc>
+        <w:tc>
+          <w:tcPr>
+            <w:tcW w:w="1363" w:type="dxa"/>
+          </w:tcPr>
+          <w:p>
+            <w:pPr>
+              <w:cnfStyle w:val="100000000000" w:firstRow="1" w:lastRow="0" w:firstColumn="0" w:lastColumn="0" w:oddVBand="0" w:evenVBand="0" w:oddHBand="0" w:evenHBand="0" w:firstRowFirstColumn="0" w:firstRowLastColumn="0" w:lastRowFirstColumn="0" w:lastRowLastColumn="0"/>
+            </w:pPr>
+            <w:r>
+              <w:t>Champs</w:t>
+            </w:r>
+          </w:p>
+        </w:tc>
+        <w:tc>
+          <w:tcPr>
+            <w:tcW w:w="2004" w:type="dxa"/>
+          </w:tcPr>
+          <w:p>
+            <w:pPr>
+              <w:cnfStyle w:val="100000000000" w:firstRow="1" w:lastRow="0" w:firstColumn="0" w:lastColumn="0" w:oddVBand="0" w:evenVBand="0" w:oddHBand="0" w:evenHBand="0" w:firstRowFirstColumn="0" w:firstRowLastColumn="0" w:lastRowFirstColumn="0" w:lastRowLastColumn="0"/>
+            </w:pPr>
+            <w:r>
+              <w:t>Valeur</w:t>
+            </w:r>
+          </w:p>
+        </w:tc>
+        <w:tc>
+          <w:tcPr>
+            <w:tcW w:w="3716" w:type="dxa"/>
+          </w:tcPr>
+          <w:p>
+            <w:pPr>
+              <w:cnfStyle w:val="100000000000" w:firstRow="1" w:lastRow="0" w:firstColumn="0" w:lastColumn="0" w:oddVBand="0" w:evenVBand="0" w:oddHBand="0" w:evenHBand="0" w:firstRowFirstColumn="0" w:firstRowLastColumn="0" w:lastRowFirstColumn="0" w:lastRowLastColumn="0"/>
+            </w:pPr>
+            <w:r>
+              <w:t>Description</w:t>
+            </w:r>
+          </w:p>
+        </w:tc>
+      </w:tr>
+      <w:tr>
+        <w:trPr>
+          <w:cnfStyle w:val="000000100000" w:firstRow="0" w:lastRow="0" w:firstColumn="0" w:lastColumn="0" w:oddVBand="0" w:evenVBand="0" w:oddHBand="1" w:evenHBand="0" w:firstRowFirstColumn="0" w:firstRowLastColumn="0" w:lastRowFirstColumn="0" w:lastRowLastColumn="0"/>
+          <w:trHeight w:val="267"/>
+        </w:trPr>
+        <w:tc>
+          <w:tcPr>
+            <w:cnfStyle w:val="001000000000" w:firstRow="0" w:lastRow="0" w:firstColumn="1" w:lastColumn="0" w:oddVBand="0" w:evenVBand="0" w:oddHBand="0" w:evenHBand="0" w:firstRowFirstColumn="0" w:firstRowLastColumn="0" w:lastRowFirstColumn="0" w:lastRowLastColumn="0"/>
+            <w:tcW w:w="2320" w:type="dxa"/>
+          </w:tcPr>
+          <w:p>
+            <w:r>
+              <w:t>RelationTagItemBase</w:t>
+            </w:r>
+          </w:p>
+        </w:tc>
+        <w:tc>
+          <w:tcPr>
+            <w:tcW w:w="1363" w:type="dxa"/>
+          </w:tcPr>
+          <w:p>
+            <w:pPr>
+              <w:cnfStyle w:val="000000100000" w:firstRow="0" w:lastRow="0" w:firstColumn="0" w:lastColumn="0" w:oddVBand="0" w:evenVBand="0" w:oddHBand="1" w:evenHBand="0" w:firstRowFirstColumn="0" w:firstRowLastColumn="0" w:lastRowFirstColumn="0" w:lastRowLastColumn="0"/>
+            </w:pPr>
+            <w:r>
+              <w:t>SceneID</w:t>
+            </w:r>
+          </w:p>
+        </w:tc>
+        <w:tc>
+          <w:tcPr>
+            <w:tcW w:w="2004" w:type="dxa"/>
+          </w:tcPr>
+          <w:p>
+            <w:pPr>
+              <w:cnfStyle w:val="000000100000" w:firstRow="0" w:lastRow="0" w:firstColumn="0" w:lastColumn="0" w:oddVBand="0" w:evenVBand="0" w:oddHBand="1" w:evenHBand="0" w:firstRowFirstColumn="0" w:firstRowLastColumn="0" w:lastRowFirstColumn="0" w:lastRowLastColumn="0"/>
+            </w:pPr>
+            <w:r>
+              <w:t>Clef étrangère</w:t>
+            </w:r>
+          </w:p>
+        </w:tc>
+        <w:tc>
+          <w:tcPr>
+            <w:tcW w:w="3716" w:type="dxa"/>
+          </w:tcPr>
+          <w:p>
+            <w:pPr>
+              <w:cnfStyle w:val="000000100000" w:firstRow="0" w:lastRow="0" w:firstColumn="0" w:lastColumn="0" w:oddVBand="0" w:evenVBand="0" w:oddHBand="1" w:evenHBand="0" w:firstRowFirstColumn="0" w:firstRowLastColumn="0" w:lastRowFirstColumn="0" w:lastRowLastColumn="0"/>
+            </w:pPr>
+            <w:r>
+              <w:t>Ce n’est pas une vrai FK, car l’entité référencée (la scène), ne fait pas partie de ce système. Il n’y aura pas donc d’intégrité référentiel</w:t>
+            </w:r>
+          </w:p>
+        </w:tc>
+      </w:tr>
+      <w:tr>
+        <w:trPr>
+          <w:cnfStyle w:val="000000010000" w:firstRow="0" w:lastRow="0" w:firstColumn="0" w:lastColumn="0" w:oddVBand="0" w:evenVBand="0" w:oddHBand="0" w:evenHBand="1" w:firstRowFirstColumn="0" w:firstRowLastColumn="0" w:lastRowFirstColumn="0" w:lastRowLastColumn="0"/>
+          <w:trHeight w:val="267"/>
+        </w:trPr>
+        <w:tc>
+          <w:tcPr>
+            <w:cnfStyle w:val="001000000000" w:firstRow="0" w:lastRow="0" w:firstColumn="1" w:lastColumn="0" w:oddVBand="0" w:evenVBand="0" w:oddHBand="0" w:evenHBand="0" w:firstRowFirstColumn="0" w:firstRowLastColumn="0" w:lastRowFirstColumn="0" w:lastRowLastColumn="0"/>
+            <w:tcW w:w="2320" w:type="dxa"/>
+          </w:tcPr>
+          <w:p>
+            <w:r>
+              <w:t>RelationTagItemBase</w:t>
+            </w:r>
+          </w:p>
+        </w:tc>
+        <w:tc>
+          <w:tcPr>
+            <w:tcW w:w="1363" w:type="dxa"/>
+          </w:tcPr>
+          <w:p>
+            <w:pPr>
+              <w:cnfStyle w:val="000000010000" w:firstRow="0" w:lastRow="0" w:firstColumn="0" w:lastColumn="0" w:oddVBand="0" w:evenVBand="0" w:oddHBand="0" w:evenHBand="1" w:firstRowFirstColumn="0" w:firstRowLastColumn="0" w:lastRowFirstColumn="0" w:lastRowLastColumn="0"/>
+            </w:pPr>
+            <w:r>
+              <w:t>BackOfficeId</w:t>
+            </w:r>
+          </w:p>
+        </w:tc>
+        <w:tc>
+          <w:tcPr>
+            <w:tcW w:w="2004" w:type="dxa"/>
+          </w:tcPr>
+          <w:p>
+            <w:pPr>
+              <w:cnfStyle w:val="000000010000" w:firstRow="0" w:lastRow="0" w:firstColumn="0" w:lastColumn="0" w:oddVBand="0" w:evenVBand="0" w:oddHBand="0" w:evenHBand="1" w:firstRowFirstColumn="0" w:firstRowLastColumn="0" w:lastRowFirstColumn="0" w:lastRowLastColumn="0"/>
+            </w:pPr>
+            <w:r>
+              <w:t>Clef étrangère</w:t>
+            </w:r>
+          </w:p>
+        </w:tc>
+        <w:tc>
+          <w:tcPr>
+            <w:tcW w:w="3716" w:type="dxa"/>
+          </w:tcPr>
+          <w:p>
+            <w:pPr>
+              <w:cnfStyle w:val="000000010000" w:firstRow="0" w:lastRow="0" w:firstColumn="0" w:lastColumn="0" w:oddVBand="0" w:evenVBand="0" w:oddHBand="0" w:evenHBand="1" w:firstRowFirstColumn="0" w:firstRowLastColumn="0" w:lastRowFirstColumn="0" w:lastRowLastColumn="0"/>
+            </w:pPr>
+            <w:r>
+              <w:t>Indique à quel BO appartient le lien</w:t>
+            </w:r>
+          </w:p>
+        </w:tc>
+      </w:tr>
+      <w:tr>
+        <w:trPr>
+          <w:cnfStyle w:val="000000100000" w:firstRow="0" w:lastRow="0" w:firstColumn="0" w:lastColumn="0" w:oddVBand="0" w:evenVBand="0" w:oddHBand="1" w:evenHBand="0" w:firstRowFirstColumn="0" w:firstRowLastColumn="0" w:lastRowFirstColumn="0" w:lastRowLastColumn="0"/>
+          <w:trHeight w:val="267"/>
+        </w:trPr>
+        <w:tc>
+          <w:tcPr>
+            <w:cnfStyle w:val="001000000000" w:firstRow="0" w:lastRow="0" w:firstColumn="1" w:lastColumn="0" w:oddVBand="0" w:evenVBand="0" w:oddHBand="0" w:evenHBand="0" w:firstRowFirstColumn="0" w:firstRowLastColumn="0" w:lastRowFirstColumn="0" w:lastRowLastColumn="0"/>
+            <w:tcW w:w="2320" w:type="dxa"/>
+          </w:tcPr>
+          <w:p>
+            <w:r>
+              <w:t>RelationTagItem</w:t>
+            </w:r>
+          </w:p>
+        </w:tc>
+        <w:tc>
+          <w:tcPr>
+            <w:tcW w:w="1363" w:type="dxa"/>
+          </w:tcPr>
+          <w:p>
+            <w:pPr>
+              <w:cnfStyle w:val="000000100000" w:firstRow="0" w:lastRow="0" w:firstColumn="0" w:lastColumn="0" w:oddVBand="0" w:evenVBand="0" w:oddHBand="1" w:evenHBand="0" w:firstRowFirstColumn="0" w:firstRowLastColumn="0" w:lastRowFirstColumn="0" w:lastRowLastColumn="0"/>
+            </w:pPr>
+            <w:r>
+              <w:t>TagType</w:t>
+            </w:r>
+          </w:p>
+        </w:tc>
+        <w:tc>
+          <w:tcPr>
+            <w:tcW w:w="2004" w:type="dxa"/>
+          </w:tcPr>
+          <w:p>
+            <w:pPr>
+              <w:cnfStyle w:val="000000100000" w:firstRow="0" w:lastRow="0" w:firstColumn="0" w:lastColumn="0" w:oddVBand="0" w:evenVBand="0" w:oddHBand="1" w:evenHBand="0" w:firstRowFirstColumn="0" w:firstRowLastColumn="0" w:lastRowFirstColumn="0" w:lastRowLastColumn="0"/>
+            </w:pPr>
+            <w:r>
+              <w:t>NFC/QRCode/iBeacon</w:t>
+            </w:r>
+          </w:p>
+        </w:tc>
+        <w:tc>
+          <w:tcPr>
+            <w:tcW w:w="3716" w:type="dxa"/>
+          </w:tcPr>
+          <w:p>
+            <w:pPr>
+              <w:cnfStyle w:val="000000100000" w:firstRow="0" w:lastRow="0" w:firstColumn="0" w:lastColumn="0" w:oddVBand="0" w:evenVBand="0" w:oddHBand="1" w:evenHBand="0" w:firstRowFirstColumn="0" w:firstRowLastColumn="0" w:lastRowFirstColumn="0" w:lastRowLastColumn="0"/>
+            </w:pPr>
+            <w:r>
+              <w:t>Permet de stocker le type</w:t>
+            </w:r>
+          </w:p>
+        </w:tc>
+      </w:tr>
+      <w:tr>
+        <w:trPr>
+          <w:cnfStyle w:val="000000010000" w:firstRow="0" w:lastRow="0" w:firstColumn="0" w:lastColumn="0" w:oddVBand="0" w:evenVBand="0" w:oddHBand="0" w:evenHBand="1" w:firstRowFirstColumn="0" w:firstRowLastColumn="0" w:lastRowFirstColumn="0" w:lastRowLastColumn="0"/>
+          <w:trHeight w:val="267"/>
+        </w:trPr>
+        <w:tc>
+          <w:tcPr>
+            <w:cnfStyle w:val="001000000000" w:firstRow="0" w:lastRow="0" w:firstColumn="1" w:lastColumn="0" w:oddVBand="0" w:evenVBand="0" w:oddHBand="0" w:evenHBand="0" w:firstRowFirstColumn="0" w:firstRowLastColumn="0" w:lastRowFirstColumn="0" w:lastRowLastColumn="0"/>
+            <w:tcW w:w="2320" w:type="dxa"/>
+          </w:tcPr>
+          <w:p>
+            <w:r>
+              <w:t>RelationTagItem</w:t>
+            </w:r>
+          </w:p>
+        </w:tc>
+        <w:tc>
+          <w:tcPr>
+            <w:tcW w:w="1363" w:type="dxa"/>
+          </w:tcPr>
+          <w:p>
+            <w:pPr>
+              <w:cnfStyle w:val="000000010000" w:firstRow="0" w:lastRow="0" w:firstColumn="0" w:lastColumn="0" w:oddVBand="0" w:evenVBand="0" w:oddHBand="0" w:evenHBand="1" w:firstRowFirstColumn="0" w:firstRowLastColumn="0" w:lastRowFirstColumn="0" w:lastRowLastColumn="0"/>
+            </w:pPr>
+            <w:r>
+              <w:t>TagValue</w:t>
+            </w:r>
+          </w:p>
+        </w:tc>
+        <w:tc>
+          <w:tcPr>
+            <w:tcW w:w="2004" w:type="dxa"/>
+          </w:tcPr>
+          <w:p>
+            <w:pPr>
+              <w:cnfStyle w:val="000000010000" w:firstRow="0" w:lastRow="0" w:firstColumn="0" w:lastColumn="0" w:oddVBand="0" w:evenVBand="0" w:oddHBand="0" w:evenHBand="1" w:firstRowFirstColumn="0" w:firstRowLastColumn="0" w:lastRowFirstColumn="0" w:lastRowLastColumn="0"/>
+            </w:pPr>
+            <w:r>
+              <w:t>Identifiant</w:t>
+            </w:r>
+          </w:p>
+        </w:tc>
+        <w:tc>
+          <w:tcPr>
+            <w:tcW w:w="3716" w:type="dxa"/>
+          </w:tcPr>
+          <w:p>
+            <w:pPr>
+              <w:cnfStyle w:val="000000010000" w:firstRow="0" w:lastRow="0" w:firstColumn="0" w:lastColumn="0" w:oddVBand="0" w:evenVBand="0" w:oddHBand="0" w:evenHBand="1" w:firstRowFirstColumn="0" w:firstRowLastColumn="0" w:lastRowFirstColumn="0" w:lastRowLastColumn="0"/>
+            </w:pPr>
+            <w:r>
+              <w:t>Identifiant du tag (chaine de caractère)</w:t>
+            </w:r>
+          </w:p>
+        </w:tc>
+      </w:tr>
+      <w:tr>
+        <w:trPr>
+          <w:cnfStyle w:val="000000100000" w:firstRow="0" w:lastRow="0" w:firstColumn="0" w:lastColumn="0" w:oddVBand="0" w:evenVBand="0" w:oddHBand="1" w:evenHBand="0" w:firstRowFirstColumn="0" w:firstRowLastColumn="0" w:lastRowFirstColumn="0" w:lastRowLastColumn="0"/>
+          <w:trHeight w:val="267"/>
+        </w:trPr>
+        <w:tc>
+          <w:tcPr>
+            <w:cnfStyle w:val="001000000000" w:firstRow="0" w:lastRow="0" w:firstColumn="1" w:lastColumn="0" w:oddVBand="0" w:evenVBand="0" w:oddHBand="0" w:evenHBand="0" w:firstRowFirstColumn="0" w:firstRowLastColumn="0" w:lastRowFirstColumn="0" w:lastRowLastColumn="0"/>
+            <w:tcW w:w="2320" w:type="dxa"/>
+          </w:tcPr>
+          <w:p>
+            <w:r>
+              <w:t>RelationGPSItem</w:t>
+            </w:r>
+          </w:p>
+        </w:tc>
+        <w:tc>
+          <w:tcPr>
+            <w:tcW w:w="1363" w:type="dxa"/>
+          </w:tcPr>
+          <w:p>
+            <w:pPr>
+              <w:cnfStyle w:val="000000100000" w:firstRow="0" w:lastRow="0" w:firstColumn="0" w:lastColumn="0" w:oddVBand="0" w:evenVBand="0" w:oddHBand="1" w:evenHBand="0" w:firstRowFirstColumn="0" w:firstRowLastColumn="0" w:lastRowFirstColumn="0" w:lastRowLastColumn="0"/>
+            </w:pPr>
+            <w:r>
+              <w:t>Coordonées</w:t>
+            </w:r>
+          </w:p>
+        </w:tc>
+        <w:tc>
+          <w:tcPr>
+            <w:tcW w:w="2004" w:type="dxa"/>
+          </w:tcPr>
+          <w:p>
+            <w:pPr>
+              <w:cnfStyle w:val="000000100000" w:firstRow="0" w:lastRow="0" w:firstColumn="0" w:lastColumn="0" w:oddVBand="0" w:evenVBand="0" w:oddHBand="1" w:evenHBand="0" w:firstRowFirstColumn="0" w:firstRowLastColumn="0" w:lastRowFirstColumn="0" w:lastRowLastColumn="0"/>
+            </w:pPr>
+            <w:r>
+              <w:t xml:space="preserve">V1 : </w:t>
+            </w:r>
+            <w:r>
+              <w:t>Point (X,Y)</w:t>
+            </w:r>
+          </w:p>
+          <w:p>
+            <w:pPr>
+              <w:cnfStyle w:val="000000100000" w:firstRow="0" w:lastRow="0" w:firstColumn="0" w:lastColumn="0" w:oddVBand="0" w:evenVBand="0" w:oddHBand="1" w:evenHBand="0" w:firstRowFirstColumn="0" w:firstRowLastColumn="0" w:lastRowFirstColumn="0" w:lastRowLastColumn="0"/>
+            </w:pPr>
+            <w:r>
+              <w:t>V2 : Polygon</w:t>
+            </w:r>
+          </w:p>
+        </w:tc>
+        <w:tc>
+          <w:tcPr>
+            <w:tcW w:w="3716" w:type="dxa"/>
+          </w:tcPr>
+          <w:p>
+            <w:pPr>
+              <w:cnfStyle w:val="000000100000" w:firstRow="0" w:lastRow="0" w:firstColumn="0" w:lastColumn="0" w:oddVBand="0" w:evenVBand="0" w:oddHBand="1" w:evenHBand="0" w:firstRowFirstColumn="0" w:firstRowLastColumn="0" w:lastRowFirstColumn="0" w:lastRowLastColumn="0"/>
+            </w:pPr>
+            <w:r>
+              <w:t xml:space="preserve">Stock les coordonnées GPS de la </w:t>
+            </w:r>
+            <w:r>
+              <w:t>scène</w:t>
+            </w:r>
+            <w:r>
+              <w:t xml:space="preserve">. </w:t>
+            </w:r>
+          </w:p>
+        </w:tc>
+      </w:tr>
+      <w:tr>
+        <w:trPr>
+          <w:cnfStyle w:val="000000010000" w:firstRow="0" w:lastRow="0" w:firstColumn="0" w:lastColumn="0" w:oddVBand="0" w:evenVBand="0" w:oddHBand="0" w:evenHBand="1" w:firstRowFirstColumn="0" w:firstRowLastColumn="0" w:lastRowFirstColumn="0" w:lastRowLastColumn="0"/>
+          <w:trHeight w:val="267"/>
+        </w:trPr>
+        <w:tc>
+          <w:tcPr>
+            <w:cnfStyle w:val="001000000000" w:firstRow="0" w:lastRow="0" w:firstColumn="1" w:lastColumn="0" w:oddVBand="0" w:evenVBand="0" w:oddHBand="0" w:evenHBand="0" w:firstRowFirstColumn="0" w:firstRowLastColumn="0" w:lastRowFirstColumn="0" w:lastRowLastColumn="0"/>
+            <w:tcW w:w="2320" w:type="dxa"/>
+          </w:tcPr>
+          <w:p>
+            <w:r>
+              <w:t>BackOffice</w:t>
+            </w:r>
+          </w:p>
+        </w:tc>
+        <w:tc>
+          <w:tcPr>
+            <w:tcW w:w="1363" w:type="dxa"/>
+          </w:tcPr>
+          <w:p>
+            <w:pPr>
+              <w:cnfStyle w:val="000000010000" w:firstRow="0" w:lastRow="0" w:firstColumn="0" w:lastColumn="0" w:oddVBand="0" w:evenVBand="0" w:oddHBand="0" w:evenHBand="1" w:firstRowFirstColumn="0" w:firstRowLastColumn="0" w:lastRowFirstColumn="0" w:lastRowLastColumn="0"/>
+            </w:pPr>
+            <w:r>
+              <w:t>Name</w:t>
+            </w:r>
+          </w:p>
+        </w:tc>
+        <w:tc>
+          <w:tcPr>
+            <w:tcW w:w="2004" w:type="dxa"/>
+          </w:tcPr>
+          <w:p>
+            <w:pPr>
+              <w:cnfStyle w:val="000000010000" w:firstRow="0" w:lastRow="0" w:firstColumn="0" w:lastColumn="0" w:oddVBand="0" w:evenVBand="0" w:oddHBand="0" w:evenHBand="1" w:firstRowFirstColumn="0" w:firstRowLastColumn="0" w:lastRowFirstColumn="0" w:lastRowLastColumn="0"/>
+            </w:pPr>
+            <w:r>
+              <w:t>String (unique)</w:t>
+            </w:r>
+          </w:p>
+        </w:tc>
+        <w:tc>
+          <w:tcPr>
+            <w:tcW w:w="3716" w:type="dxa"/>
+          </w:tcPr>
+          <w:p>
+            <w:pPr>
+              <w:cnfStyle w:val="000000010000" w:firstRow="0" w:lastRow="0" w:firstColumn="0" w:lastColumn="0" w:oddVBand="0" w:evenVBand="0" w:oddHBand="0" w:evenHBand="1" w:firstRowFirstColumn="0" w:firstRowLastColumn="0" w:lastRowFirstColumn="0" w:lastRowLastColumn="0"/>
+            </w:pPr>
+          </w:p>
+        </w:tc>
+      </w:tr>
+      <w:tr>
+        <w:trPr>
+          <w:cnfStyle w:val="000000100000" w:firstRow="0" w:lastRow="0" w:firstColumn="0" w:lastColumn="0" w:oddVBand="0" w:evenVBand="0" w:oddHBand="1" w:evenHBand="0" w:firstRowFirstColumn="0" w:firstRowLastColumn="0" w:lastRowFirstColumn="0" w:lastRowLastColumn="0"/>
+          <w:trHeight w:val="267"/>
+        </w:trPr>
+        <w:tc>
+          <w:tcPr>
+            <w:cnfStyle w:val="001000000000" w:firstRow="0" w:lastRow="0" w:firstColumn="1" w:lastColumn="0" w:oddVBand="0" w:evenVBand="0" w:oddHBand="0" w:evenHBand="0" w:firstRowFirstColumn="0" w:firstRowLastColumn="0" w:lastRowFirstColumn="0" w:lastRowLastColumn="0"/>
+            <w:tcW w:w="2320" w:type="dxa"/>
+          </w:tcPr>
+          <w:p>
+            <w:r>
+              <w:t>BackOffice</w:t>
+            </w:r>
+          </w:p>
+        </w:tc>
+        <w:tc>
+          <w:tcPr>
+            <w:tcW w:w="1363" w:type="dxa"/>
+          </w:tcPr>
+          <w:p>
+            <w:pPr>
+              <w:cnfStyle w:val="000000100000" w:firstRow="0" w:lastRow="0" w:firstColumn="0" w:lastColumn="0" w:oddVBand="0" w:evenVBand="0" w:oddHBand="1" w:evenHBand="0" w:firstRowFirstColumn="0" w:firstRowLastColumn="0" w:lastRowFirstColumn="0" w:lastRowLastColumn="0"/>
+            </w:pPr>
+            <w:r>
+              <w:t>BaseURL</w:t>
+            </w:r>
+          </w:p>
+        </w:tc>
+        <w:tc>
+          <w:tcPr>
+            <w:tcW w:w="2004" w:type="dxa"/>
+          </w:tcPr>
+          <w:p>
+            <w:pPr>
+              <w:cnfStyle w:val="000000100000" w:firstRow="0" w:lastRow="0" w:firstColumn="0" w:lastColumn="0" w:oddVBand="0" w:evenVBand="0" w:oddHBand="1" w:evenHBand="0" w:firstRowFirstColumn="0" w:firstRowLastColumn="0" w:lastRowFirstColumn="0" w:lastRowLastColumn="0"/>
+            </w:pPr>
+            <w:r>
+              <w:t>Url de la racine du BO (unique</w:t>
+            </w:r>
+            <w:r>
+              <w:t>)</w:t>
+            </w:r>
+          </w:p>
+        </w:tc>
+        <w:tc>
+          <w:tcPr>
+            <w:tcW w:w="3716" w:type="dxa"/>
+          </w:tcPr>
+          <w:p>
+            <w:pPr>
+              <w:cnfStyle w:val="000000100000" w:firstRow="0" w:lastRow="0" w:firstColumn="0" w:lastColumn="0" w:oddVBand="0" w:evenVBand="0" w:oddHBand="1" w:evenHBand="0" w:firstRowFirstColumn="0" w:firstRowLastColumn="0" w:lastRowFirstColumn="0" w:lastRowLastColumn="0"/>
+            </w:pPr>
+          </w:p>
+        </w:tc>
+      </w:tr>
+      <w:tr>
+        <w:trPr>
+          <w:cnfStyle w:val="000000010000" w:firstRow="0" w:lastRow="0" w:firstColumn="0" w:lastColumn="0" w:oddVBand="0" w:evenVBand="0" w:oddHBand="0" w:evenHBand="1" w:firstRowFirstColumn="0" w:firstRowLastColumn="0" w:lastRowFirstColumn="0" w:lastRowLastColumn="0"/>
+          <w:trHeight w:val="267"/>
+        </w:trPr>
+        <w:tc>
+          <w:tcPr>
+            <w:cnfStyle w:val="001000000000" w:firstRow="0" w:lastRow="0" w:firstColumn="1" w:lastColumn="0" w:oddVBand="0" w:evenVBand="0" w:oddHBand="0" w:evenHBand="0" w:firstRowFirstColumn="0" w:firstRowLastColumn="0" w:lastRowFirstColumn="0" w:lastRowLastColumn="0"/>
+            <w:tcW w:w="2320" w:type="dxa"/>
+          </w:tcPr>
+          <w:p>
+            <w:r>
+              <w:t>BackOffice</w:t>
+            </w:r>
+          </w:p>
+        </w:tc>
+        <w:tc>
+          <w:tcPr>
+            <w:tcW w:w="1363" w:type="dxa"/>
+          </w:tcPr>
+          <w:p>
+            <w:pPr>
+              <w:cnfStyle w:val="000000010000" w:firstRow="0" w:lastRow="0" w:firstColumn="0" w:lastColumn="0" w:oddVBand="0" w:evenVBand="0" w:oddHBand="0" w:evenHBand="1" w:firstRowFirstColumn="0" w:firstRowLastColumn="0" w:lastRowFirstColumn="0" w:lastRowLastColumn="0"/>
+            </w:pPr>
+            <w:r>
+              <w:t>APITokenRead</w:t>
+            </w:r>
+          </w:p>
+        </w:tc>
+        <w:tc>
+          <w:tcPr>
+            <w:tcW w:w="2004" w:type="dxa"/>
+          </w:tcPr>
+          <w:p>
+            <w:pPr>
+              <w:cnfStyle w:val="000000010000" w:firstRow="0" w:lastRow="0" w:firstColumn="0" w:lastColumn="0" w:oddVBand="0" w:evenVBand="0" w:oddHBand="0" w:evenHBand="1" w:firstRowFirstColumn="0" w:firstRowLastColumn="0" w:lastRowFirstColumn="0" w:lastRowLastColumn="0"/>
+            </w:pPr>
+            <w:r>
+              <w:t>Token (unique)</w:t>
+            </w:r>
+          </w:p>
+        </w:tc>
+        <w:tc>
+          <w:tcPr>
+            <w:tcW w:w="3716" w:type="dxa"/>
+          </w:tcPr>
+          <w:p>
+            <w:pPr>
+              <w:cnfStyle w:val="000000010000" w:firstRow="0" w:lastRow="0" w:firstColumn="0" w:lastColumn="0" w:oddVBand="0" w:evenVBand="0" w:oddHBand="0" w:evenHBand="1" w:firstRowFirstColumn="0" w:firstRowLastColumn="0" w:lastRowFirstColumn="0" w:lastRowLastColumn="0"/>
+            </w:pPr>
+            <w:r>
+              <w:t>Token d’authen</w:t>
+            </w:r>
+            <w:r>
+              <w:t>ti</w:t>
+            </w:r>
+            <w:r>
+              <w:t>fication pour l’accès aux WS en lecture</w:t>
+            </w:r>
+          </w:p>
+        </w:tc>
+      </w:tr>
+      <w:tr>
+        <w:trPr>
+          <w:cnfStyle w:val="000000100000" w:firstRow="0" w:lastRow="0" w:firstColumn="0" w:lastColumn="0" w:oddVBand="0" w:evenVBand="0" w:oddHBand="1" w:evenHBand="0" w:firstRowFirstColumn="0" w:firstRowLastColumn="0" w:lastRowFirstColumn="0" w:lastRowLastColumn="0"/>
+          <w:trHeight w:val="267"/>
+        </w:trPr>
+        <w:tc>
+          <w:tcPr>
+            <w:cnfStyle w:val="001000000000" w:firstRow="0" w:lastRow="0" w:firstColumn="1" w:lastColumn="0" w:oddVBand="0" w:evenVBand="0" w:oddHBand="0" w:evenHBand="0" w:firstRowFirstColumn="0" w:firstRowLastColumn="0" w:lastRowFirstColumn="0" w:lastRowLastColumn="0"/>
+            <w:tcW w:w="2320" w:type="dxa"/>
+          </w:tcPr>
+          <w:p>
+            <w:r>
+              <w:t>BackOffice</w:t>
+            </w:r>
+          </w:p>
+        </w:tc>
+        <w:tc>
+          <w:tcPr>
+            <w:tcW w:w="1363" w:type="dxa"/>
+          </w:tcPr>
+          <w:p>
+            <w:pPr>
+              <w:cnfStyle w:val="000000100000" w:firstRow="0" w:lastRow="0" w:firstColumn="0" w:lastColumn="0" w:oddVBand="0" w:evenVBand="0" w:oddHBand="1" w:evenHBand="0" w:firstRowFirstColumn="0" w:firstRowLastColumn="0" w:lastRowFirstColumn="0" w:lastRowLastColumn="0"/>
+            </w:pPr>
+            <w:r>
+              <w:t>APITokenPost</w:t>
+            </w:r>
+          </w:p>
+        </w:tc>
+        <w:tc>
+          <w:tcPr>
+            <w:tcW w:w="2004" w:type="dxa"/>
+          </w:tcPr>
+          <w:p>
+            <w:pPr>
+              <w:cnfStyle w:val="000000100000" w:firstRow="0" w:lastRow="0" w:firstColumn="0" w:lastColumn="0" w:oddVBand="0" w:evenVBand="0" w:oddHBand="1" w:evenHBand="0" w:firstRowFirstColumn="0" w:firstRowLastColumn="0" w:lastRowFirstColumn="0" w:lastRowLastColumn="0"/>
+            </w:pPr>
+            <w:r>
+              <w:t>Token (unique)</w:t>
+            </w:r>
+          </w:p>
+        </w:tc>
+        <w:tc>
+          <w:tcPr>
+            <w:tcW w:w="3716" w:type="dxa"/>
+          </w:tcPr>
+          <w:p>
+            <w:pPr>
+              <w:cnfStyle w:val="000000100000" w:firstRow="0" w:lastRow="0" w:firstColumn="0" w:lastColumn="0" w:oddVBand="0" w:evenVBand="0" w:oddHBand="1" w:evenHBand="0" w:firstRowFirstColumn="0" w:firstRowLastColumn="0" w:lastRowFirstColumn="0" w:lastRowLastColumn="0"/>
+            </w:pPr>
+            <w:r>
+              <w:t>Token d’authentification pour l’accès aux WS en écriture</w:t>
+            </w:r>
+          </w:p>
+        </w:tc>
+      </w:tr>
+      <w:tr>
+        <w:trPr>
+          <w:cnfStyle w:val="000000010000" w:firstRow="0" w:lastRow="0" w:firstColumn="0" w:lastColumn="0" w:oddVBand="0" w:evenVBand="0" w:oddHBand="0" w:evenHBand="1" w:firstRowFirstColumn="0" w:firstRowLastColumn="0" w:lastRowFirstColumn="0" w:lastRowLastColumn="0"/>
+          <w:trHeight w:val="267"/>
+        </w:trPr>
+        <w:tc>
+          <w:tcPr>
+            <w:cnfStyle w:val="001000000000" w:firstRow="0" w:lastRow="0" w:firstColumn="1" w:lastColumn="0" w:oddVBand="0" w:evenVBand="0" w:oddHBand="0" w:evenHBand="0" w:firstRowFirstColumn="0" w:firstRowLastColumn="0" w:lastRowFirstColumn="0" w:lastRowLastColumn="0"/>
+            <w:tcW w:w="2320" w:type="dxa"/>
+          </w:tcPr>
+          <w:p>
+            <w:r>
+              <w:t>Admin</w:t>
+            </w:r>
+          </w:p>
+        </w:tc>
+        <w:tc>
+          <w:tcPr>
+            <w:tcW w:w="1363" w:type="dxa"/>
+          </w:tcPr>
+          <w:p>
+            <w:pPr>
+              <w:cnfStyle w:val="000000010000" w:firstRow="0" w:lastRow="0" w:firstColumn="0" w:lastColumn="0" w:oddVBand="0" w:evenVBand="0" w:oddHBand="0" w:evenHBand="1" w:firstRowFirstColumn="0" w:firstRowLastColumn="0" w:lastRowFirstColumn="0" w:lastRowLastColumn="0"/>
+            </w:pPr>
+            <w:r>
+              <w:t>Password</w:t>
+            </w:r>
+          </w:p>
+        </w:tc>
+        <w:tc>
+          <w:tcPr>
+            <w:tcW w:w="2004" w:type="dxa"/>
+          </w:tcPr>
+          <w:p>
+            <w:pPr>
+              <w:cnfStyle w:val="000000010000" w:firstRow="0" w:lastRow="0" w:firstColumn="0" w:lastColumn="0" w:oddVBand="0" w:evenVBand="0" w:oddHBand="0" w:evenHBand="1" w:firstRowFirstColumn="0" w:firstRowLastColumn="0" w:lastRowFirstColumn="0" w:lastRowLastColumn="0"/>
+            </w:pPr>
+            <w:r>
+              <w:t>Password (HASH)</w:t>
+            </w:r>
+          </w:p>
+        </w:tc>
+        <w:tc>
+          <w:tcPr>
+            <w:tcW w:w="3716" w:type="dxa"/>
+          </w:tcPr>
+          <w:p>
+            <w:pPr>
+              <w:cnfStyle w:val="000000010000" w:firstRow="0" w:lastRow="0" w:firstColumn="0" w:lastColumn="0" w:oddVBand="0" w:evenVBand="0" w:oddHBand="0" w:evenHBand="1" w:firstRowFirstColumn="0" w:firstRowLastColumn="0" w:lastRowFirstColumn="0" w:lastRowLastColumn="0"/>
+            </w:pPr>
+          </w:p>
+        </w:tc>
+      </w:tr>
+    </w:tbl>
+    <w:p>
+      <w:r>
+        <w:t>La base de données utilisée sera une base de données MySQL.</w:t>
+      </w:r>
+      <w:r>
+        <w:t xml:space="preserve"> On utilisera l’extension GIS de mysql (</w:t>
+      </w:r>
+      <w:hyperlink r:id="rId17" w:history="1">
+        <w:r>
+          <w:rPr>
+            <w:rStyle w:val="Lienhypertexte"/>
+          </w:rPr>
+          <w:t>http://dev.mysql.com/doc/refman/5.0/fr/gis-introduction.html</w:t>
+        </w:r>
+      </w:hyperlink>
+      <w:r>
+        <w:t>) pour la partie géographique.</w:t>
+      </w:r>
+    </w:p>
+    <w:p>
+      <w:pPr>
+        <w:pStyle w:val="Titre2"/>
+      </w:pPr>
+      <w:r>
+        <w:t>Le cœur de l’application</w:t>
+      </w:r>
+    </w:p>
+    <w:p>
+      <w:r>
+        <w:t xml:space="preserve">Le cœur de l’application sera une application Spring MVC. Les modules Spring suivant seront </w:t>
+      </w:r>
+      <w:r>
+        <w:t>utilisés</w:t>
+      </w:r>
+      <w:r>
+        <w:t> :</w:t>
+      </w:r>
+    </w:p>
+    <w:p>
+      <w:pPr>
+        <w:pStyle w:val="Paragraphedeliste"/>
+        <w:numPr>
+          <w:ilvl w:val="0"/>
+          <w:numId w:val="4"/>
+        </w:numPr>
+      </w:pPr>
+      <w:r>
+        <w:t>Spring MVC</w:t>
+      </w:r>
+    </w:p>
+    <w:p>
+      <w:pPr>
+        <w:pStyle w:val="Paragraphedeliste"/>
+        <w:numPr>
+          <w:ilvl w:val="0"/>
+          <w:numId w:val="4"/>
+        </w:numPr>
+      </w:pPr>
+      <w:r>
+        <w:t>Spring data JPA pour la création et l’accès aux données</w:t>
+      </w:r>
+    </w:p>
+    <w:p>
+      <w:pPr>
+        <w:pStyle w:val="Paragraphedeliste"/>
+        <w:numPr>
+          <w:ilvl w:val="0"/>
+          <w:numId w:val="4"/>
+        </w:numPr>
+      </w:pPr>
+      <w:r>
+        <w:t>Spring Security</w:t>
+      </w:r>
+    </w:p>
+    <w:p>
+      <w:pPr>
+        <w:pStyle w:val="Paragraphedeliste"/>
+        <w:numPr>
+          <w:ilvl w:val="0"/>
+          <w:numId w:val="4"/>
+        </w:numPr>
+      </w:pPr>
+      <w:r>
+        <w:t>Spring WS pour les WebServices</w:t>
+      </w:r>
+    </w:p>
+    <w:p>
+      <w:pPr>
+        <w:pStyle w:val="Titre2"/>
+      </w:pPr>
+      <w:r>
+        <w:t>L’interface d’Administration</w:t>
+      </w:r>
+    </w:p>
+    <w:p>
+      <w:r>
+        <w:t xml:space="preserve">Un utilisateur devra être authentifié pour accéder à l’interface d’administration.  </w:t>
+      </w:r>
+      <w:r>
+        <w:t>(CF Spring Security)</w:t>
+      </w:r>
+    </w:p>
+    <w:p>
+      <w:r>
+        <w:t>Les fonctionnalités de l’interface seront les suivantes :</w:t>
+      </w:r>
+    </w:p>
+    <w:tbl>
+      <w:tblPr>
+        <w:tblStyle w:val="Listeclaire-Accent1"/>
+        <w:tblW w:w="9702" w:type="dxa"/>
+        <w:tblLook w:val="04A0" w:firstRow="1" w:lastRow="0" w:firstColumn="1" w:lastColumn="0" w:noHBand="0" w:noVBand="1"/>
+      </w:tblPr>
+      <w:tblGrid>
+        <w:gridCol w:w="1809"/>
+        <w:gridCol w:w="4235"/>
+        <w:gridCol w:w="3658"/>
+      </w:tblGrid>
+      <w:tr>
+        <w:trPr>
+          <w:cnfStyle w:val="100000000000" w:firstRow="1" w:lastRow="0" w:firstColumn="0" w:lastColumn="0" w:oddVBand="0" w:evenVBand="0" w:oddHBand="0" w:evenHBand="0" w:firstRowFirstColumn="0" w:firstRowLastColumn="0" w:lastRowFirstColumn="0" w:lastRowLastColumn="0"/>
+          <w:trHeight w:val="255"/>
+        </w:trPr>
+        <w:tc>
+          <w:tcPr>
+            <w:cnfStyle w:val="001000000000" w:firstRow="0" w:lastRow="0" w:firstColumn="1" w:lastColumn="0" w:oddVBand="0" w:evenVBand="0" w:oddHBand="0" w:evenHBand="0" w:firstRowFirstColumn="0" w:firstRowLastColumn="0" w:lastRowFirstColumn="0" w:lastRowLastColumn="0"/>
+            <w:tcW w:w="1809" w:type="dxa"/>
+          </w:tcPr>
+          <w:p>
+            <w:r>
+              <w:t>Catégorie</w:t>
+            </w:r>
+          </w:p>
+        </w:tc>
+        <w:tc>
+          <w:tcPr>
+            <w:tcW w:w="4235" w:type="dxa"/>
+          </w:tcPr>
+          <w:p>
+            <w:pPr>
+              <w:cnfStyle w:val="100000000000" w:firstRow="1" w:lastRow="0" w:firstColumn="0" w:lastColumn="0" w:oddVBand="0" w:evenVBand="0" w:oddHBand="0" w:evenHBand="0" w:firstRowFirstColumn="0" w:firstRowLastColumn="0" w:lastRowFirstColumn="0" w:lastRowLastColumn="0"/>
+            </w:pPr>
+            <w:r>
+              <w:t>Nom</w:t>
+            </w:r>
+          </w:p>
+        </w:tc>
+        <w:tc>
+          <w:tcPr>
+            <w:tcW w:w="3658" w:type="dxa"/>
+          </w:tcPr>
+          <w:p>
+            <w:pPr>
+              <w:cnfStyle w:val="100000000000" w:firstRow="1" w:lastRow="0" w:firstColumn="0" w:lastColumn="0" w:oddVBand="0" w:evenVBand="0" w:oddHBand="0" w:evenHBand="0" w:firstRowFirstColumn="0" w:firstRowLastColumn="0" w:lastRowFirstColumn="0" w:lastRowLastColumn="0"/>
+            </w:pPr>
+            <w:r>
+              <w:t>Remarques</w:t>
+            </w:r>
+          </w:p>
+        </w:tc>
+      </w:tr>
+      <w:tr>
+        <w:trPr>
+          <w:cnfStyle w:val="000000100000" w:firstRow="0" w:lastRow="0" w:firstColumn="0" w:lastColumn="0" w:oddVBand="0" w:evenVBand="0" w:oddHBand="1" w:evenHBand="0" w:firstRowFirstColumn="0" w:firstRowLastColumn="0" w:lastRowFirstColumn="0" w:lastRowLastColumn="0"/>
+          <w:trHeight w:val="255"/>
+        </w:trPr>
+        <w:tc>
+          <w:tcPr>
+            <w:cnfStyle w:val="001000000000" w:firstRow="0" w:lastRow="0" w:firstColumn="1" w:lastColumn="0" w:oddVBand="0" w:evenVBand="0" w:oddHBand="0" w:evenHBand="0" w:firstRowFirstColumn="0" w:firstRowLastColumn="0" w:lastRowFirstColumn="0" w:lastRowLastColumn="0"/>
+            <w:tcW w:w="1809" w:type="dxa"/>
+          </w:tcPr>
+          <w:p>
+            <w:r>
+              <w:t>Gestion des Admin</w:t>
+            </w:r>
+          </w:p>
+        </w:tc>
+        <w:tc>
+          <w:tcPr>
+            <w:tcW w:w="4235" w:type="dxa"/>
+          </w:tcPr>
+          <w:p>
+            <w:pPr>
+              <w:cnfStyle w:val="000000100000" w:firstRow="0" w:lastRow="0" w:firstColumn="0" w:lastColumn="0" w:oddVBand="0" w:evenVBand="0" w:oddHBand="1" w:evenHBand="0" w:firstRowFirstColumn="0" w:firstRowLastColumn="0" w:lastRowFirstColumn="0" w:lastRowLastColumn="0"/>
+            </w:pPr>
+            <w:r>
+              <w:t>Créer un administrateur</w:t>
+            </w:r>
+          </w:p>
+        </w:tc>
+        <w:tc>
+          <w:tcPr>
+            <w:tcW w:w="3658" w:type="dxa"/>
+          </w:tcPr>
+          <w:p>
+            <w:pPr>
+              <w:cnfStyle w:val="000000100000" w:firstRow="0" w:lastRow="0" w:firstColumn="0" w:lastColumn="0" w:oddVBand="0" w:evenVBand="0" w:oddHBand="1" w:evenHBand="0" w:firstRowFirstColumn="0" w:firstRowLastColumn="0" w:lastRowFirstColumn="0" w:lastRowLastColumn="0"/>
+            </w:pPr>
+          </w:p>
+        </w:tc>
+      </w:tr>
+      <w:tr>
+        <w:trPr>
+          <w:trHeight w:val="273"/>
+        </w:trPr>
+        <w:tc>
+          <w:tcPr>
+            <w:cnfStyle w:val="001000000000" w:firstRow="0" w:lastRow="0" w:firstColumn="1" w:lastColumn="0" w:oddVBand="0" w:evenVBand="0" w:oddHBand="0" w:evenHBand="0" w:firstRowFirstColumn="0" w:firstRowLastColumn="0" w:lastRowFirstColumn="0" w:lastRowLastColumn="0"/>
+            <w:tcW w:w="1809" w:type="dxa"/>
+          </w:tcPr>
+          <w:p>
+            <w:r>
+              <w:t>Gestion des Admin</w:t>
+            </w:r>
+          </w:p>
+        </w:tc>
+        <w:tc>
+          <w:tcPr>
+            <w:tcW w:w="4235" w:type="dxa"/>
+          </w:tcPr>
+          <w:p>
+            <w:pPr>
+              <w:cnfStyle w:val="000000000000" w:firstRow="0" w:lastRow="0" w:firstColumn="0" w:lastColumn="0" w:oddVBand="0" w:evenVBand="0" w:oddHBand="0" w:evenHBand="0" w:firstRowFirstColumn="0" w:firstRowLastColumn="0" w:lastRowFirstColumn="0" w:lastRowLastColumn="0"/>
+            </w:pPr>
+            <w:r>
+              <w:t>Supprimer un administrateur</w:t>
+            </w:r>
+          </w:p>
+        </w:tc>
+        <w:tc>
+          <w:tcPr>
+            <w:tcW w:w="3658" w:type="dxa"/>
+          </w:tcPr>
+          <w:p>
+            <w:pPr>
+              <w:cnfStyle w:val="000000000000" w:firstRow="0" w:lastRow="0" w:firstColumn="0" w:lastColumn="0" w:oddVBand="0" w:evenVBand="0" w:oddHBand="0" w:evenHBand="0" w:firstRowFirstColumn="0" w:firstRowLastColumn="0" w:lastRowFirstColumn="0" w:lastRowLastColumn="0"/>
+            </w:pPr>
+            <w:r>
+              <w:t>(Il doit en rester 1 au minimum)</w:t>
+            </w:r>
+          </w:p>
+        </w:tc>
+      </w:tr>
+      <w:tr>
+        <w:trPr>
+          <w:cnfStyle w:val="000000100000" w:firstRow="0" w:lastRow="0" w:firstColumn="0" w:lastColumn="0" w:oddVBand="0" w:evenVBand="0" w:oddHBand="1" w:evenHBand="0" w:firstRowFirstColumn="0" w:firstRowLastColumn="0" w:lastRowFirstColumn="0" w:lastRowLastColumn="0"/>
+          <w:trHeight w:val="273"/>
+        </w:trPr>
+        <w:tc>
+          <w:tcPr>
+            <w:cnfStyle w:val="001000000000" w:firstRow="0" w:lastRow="0" w:firstColumn="1" w:lastColumn="0" w:oddVBand="0" w:evenVBand="0" w:oddHBand="0" w:evenHBand="0" w:firstRowFirstColumn="0" w:firstRowLastColumn="0" w:lastRowFirstColumn="0" w:lastRowLastColumn="0"/>
+            <w:tcW w:w="1809" w:type="dxa"/>
+          </w:tcPr>
+          <w:p>
+            <w:r>
+              <w:t>Gestion des Admin</w:t>
+            </w:r>
+          </w:p>
+        </w:tc>
+        <w:tc>
+          <w:tcPr>
+            <w:tcW w:w="4235" w:type="dxa"/>
+          </w:tcPr>
+          <w:p>
+            <w:pPr>
+              <w:cnfStyle w:val="000000100000" w:firstRow="0" w:lastRow="0" w:firstColumn="0" w:lastColumn="0" w:oddVBand="0" w:evenVBand="0" w:oddHBand="1" w:evenHBand="0" w:firstRowFirstColumn="0" w:firstRowLastColumn="0" w:lastRowFirstColumn="0" w:lastRowLastColumn="0"/>
+            </w:pPr>
+            <w:r>
+              <w:t>Modifier son compte</w:t>
+            </w:r>
+            <w:r>
+              <w:t xml:space="preserve"> (password / nom / prénom)</w:t>
+            </w:r>
+          </w:p>
+        </w:tc>
+        <w:tc>
+          <w:tcPr>
+            <w:tcW w:w="3658" w:type="dxa"/>
+          </w:tcPr>
+          <w:p>
+            <w:pPr>
+              <w:cnfStyle w:val="000000100000" w:firstRow="0" w:lastRow="0" w:firstColumn="0" w:lastColumn="0" w:oddVBand="0" w:evenVBand="0" w:oddHBand="1" w:evenHBand="0" w:firstRowFirstColumn="0" w:firstRowLastColumn="0" w:lastRowFirstColumn="0" w:lastRowLastColumn="0"/>
+            </w:pPr>
+          </w:p>
+        </w:tc>
+      </w:tr>
+      <w:tr>
+        <w:trPr>
+          <w:trHeight w:val="273"/>
+        </w:trPr>
+        <w:tc>
+          <w:tcPr>
+            <w:cnfStyle w:val="001000000000" w:firstRow="0" w:lastRow="0" w:firstColumn="1" w:lastColumn="0" w:oddVBand="0" w:evenVBand="0" w:oddHBand="0" w:evenHBand="0" w:firstRowFirstColumn="0" w:firstRowLastColumn="0" w:lastRowFirstColumn="0" w:lastRowLastColumn="0"/>
+            <w:tcW w:w="1809" w:type="dxa"/>
+          </w:tcPr>
+          <w:p>
+            <w:r>
+              <w:t>Gestion des BO</w:t>
+            </w:r>
+          </w:p>
+        </w:tc>
+        <w:tc>
+          <w:tcPr>
+            <w:tcW w:w="4235" w:type="dxa"/>
+          </w:tcPr>
+          <w:p>
+            <w:pPr>
+              <w:cnfStyle w:val="000000000000" w:firstRow="0" w:lastRow="0" w:firstColumn="0" w:lastColumn="0" w:oddVBand="0" w:evenVBand="0" w:oddHBand="0" w:evenHBand="0" w:firstRowFirstColumn="0" w:firstRowLastColumn="0" w:lastRowFirstColumn="0" w:lastRowLastColumn="0"/>
+            </w:pPr>
+            <w:r>
+              <w:t>Créer un BO</w:t>
+            </w:r>
+          </w:p>
+        </w:tc>
+        <w:tc>
+          <w:tcPr>
+            <w:tcW w:w="3658" w:type="dxa"/>
+          </w:tcPr>
+          <w:p>
+            <w:pPr>
+              <w:cnfStyle w:val="000000000000" w:firstRow="0" w:lastRow="0" w:firstColumn="0" w:lastColumn="0" w:oddVBand="0" w:evenVBand="0" w:oddHBand="0" w:evenHBand="0" w:firstRowFirstColumn="0" w:firstRowLastColumn="0" w:lastRowFirstColumn="0" w:lastRowLastColumn="0"/>
+            </w:pPr>
+          </w:p>
+        </w:tc>
+      </w:tr>
+      <w:tr>
+        <w:trPr>
+          <w:cnfStyle w:val="000000100000" w:firstRow="0" w:lastRow="0" w:firstColumn="0" w:lastColumn="0" w:oddVBand="0" w:evenVBand="0" w:oddHBand="1" w:evenHBand="0" w:firstRowFirstColumn="0" w:firstRowLastColumn="0" w:lastRowFirstColumn="0" w:lastRowLastColumn="0"/>
+          <w:trHeight w:val="273"/>
+        </w:trPr>
+        <w:tc>
+          <w:tcPr>
+            <w:cnfStyle w:val="001000000000" w:firstRow="0" w:lastRow="0" w:firstColumn="1" w:lastColumn="0" w:oddVBand="0" w:evenVBand="0" w:oddHBand="0" w:evenHBand="0" w:firstRowFirstColumn="0" w:firstRowLastColumn="0" w:lastRowFirstColumn="0" w:lastRowLastColumn="0"/>
+            <w:tcW w:w="1809" w:type="dxa"/>
+          </w:tcPr>
+          <w:p>
+            <w:r>
+              <w:t>Gestion des BO</w:t>
+            </w:r>
+          </w:p>
+        </w:tc>
+        <w:tc>
+          <w:tcPr>
+            <w:tcW w:w="4235" w:type="dxa"/>
+          </w:tcPr>
+          <w:p>
+            <w:pPr>
+              <w:cnfStyle w:val="000000100000" w:firstRow="0" w:lastRow="0" w:firstColumn="0" w:lastColumn="0" w:oddVBand="0" w:evenVBand="0" w:oddHBand="1" w:evenHBand="0" w:firstRowFirstColumn="0" w:firstRowLastColumn="0" w:lastRowFirstColumn="0" w:lastRowLastColumn="0"/>
+            </w:pPr>
+            <w:r>
+              <w:t>Modifier un BO (nom / URL)</w:t>
+            </w:r>
+          </w:p>
+        </w:tc>
+        <w:tc>
+          <w:tcPr>
+            <w:tcW w:w="3658" w:type="dxa"/>
+          </w:tcPr>
+          <w:p>
+            <w:pPr>
+              <w:cnfStyle w:val="000000100000" w:firstRow="0" w:lastRow="0" w:firstColumn="0" w:lastColumn="0" w:oddVBand="0" w:evenVBand="0" w:oddHBand="1" w:evenHBand="0" w:firstRowFirstColumn="0" w:firstRowLastColumn="0" w:lastRowFirstColumn="0" w:lastRowLastColumn="0"/>
+            </w:pPr>
+          </w:p>
+        </w:tc>
+      </w:tr>
+      <w:tr>
+        <w:trPr>
+          <w:trHeight w:val="273"/>
+        </w:trPr>
+        <w:tc>
+          <w:tcPr>
+            <w:cnfStyle w:val="001000000000" w:firstRow="0" w:lastRow="0" w:firstColumn="1" w:lastColumn="0" w:oddVBand="0" w:evenVBand="0" w:oddHBand="0" w:evenHBand="0" w:firstRowFirstColumn="0" w:firstRowLastColumn="0" w:lastRowFirstColumn="0" w:lastRowLastColumn="0"/>
+            <w:tcW w:w="1809" w:type="dxa"/>
+          </w:tcPr>
+          <w:p>
+            <w:r>
+              <w:t>Gestion des BO</w:t>
+            </w:r>
+          </w:p>
+        </w:tc>
+        <w:tc>
+          <w:tcPr>
+            <w:tcW w:w="4235" w:type="dxa"/>
+          </w:tcPr>
+          <w:p>
+            <w:pPr>
+              <w:cnfStyle w:val="000000000000" w:firstRow="0" w:lastRow="0" w:firstColumn="0" w:lastColumn="0" w:oddVBand="0" w:evenVBand="0" w:oddHBand="0" w:evenHBand="0" w:firstRowFirstColumn="0" w:firstRowLastColumn="0" w:lastRowFirstColumn="0" w:lastRowLastColumn="0"/>
+            </w:pPr>
+            <w:r>
+              <w:t>Régénérer clef d’API (read /post)</w:t>
+            </w:r>
+          </w:p>
+        </w:tc>
+        <w:tc>
+          <w:tcPr>
+            <w:tcW w:w="3658" w:type="dxa"/>
+          </w:tcPr>
+          <w:p>
+            <w:pPr>
+              <w:cnfStyle w:val="000000000000" w:firstRow="0" w:lastRow="0" w:firstColumn="0" w:lastColumn="0" w:oddVBand="0" w:evenVBand="0" w:oddHBand="0" w:evenHBand="0" w:firstRowFirstColumn="0" w:firstRowLastColumn="0" w:lastRowFirstColumn="0" w:lastRowLastColumn="0"/>
+            </w:pPr>
+          </w:p>
+        </w:tc>
+      </w:tr>
+      <w:tr>
+        <w:trPr>
+          <w:cnfStyle w:val="000000100000" w:firstRow="0" w:lastRow="0" w:firstColumn="0" w:lastColumn="0" w:oddVBand="0" w:evenVBand="0" w:oddHBand="1" w:evenHBand="0" w:firstRowFirstColumn="0" w:firstRowLastColumn="0" w:lastRowFirstColumn="0" w:lastRowLastColumn="0"/>
+          <w:trHeight w:val="273"/>
+        </w:trPr>
+        <w:tc>
+          <w:tcPr>
+            <w:cnfStyle w:val="001000000000" w:firstRow="0" w:lastRow="0" w:firstColumn="1" w:lastColumn="0" w:oddVBand="0" w:evenVBand="0" w:oddHBand="0" w:evenHBand="0" w:firstRowFirstColumn="0" w:firstRowLastColumn="0" w:lastRowFirstColumn="0" w:lastRowLastColumn="0"/>
+            <w:tcW w:w="1809" w:type="dxa"/>
+          </w:tcPr>
+          <w:p>
+            <w:r>
+              <w:t>Gestion des BO</w:t>
+            </w:r>
+          </w:p>
+        </w:tc>
+        <w:tc>
+          <w:tcPr>
+            <w:tcW w:w="4235" w:type="dxa"/>
+          </w:tcPr>
+          <w:p>
+            <w:pPr>
+              <w:cnfStyle w:val="000000100000" w:firstRow="0" w:lastRow="0" w:firstColumn="0" w:lastColumn="0" w:oddVBand="0" w:evenVBand="0" w:oddHBand="1" w:evenHBand="0" w:firstRowFirstColumn="0" w:firstRowLastColumn="0" w:lastRowFirstColumn="0" w:lastRowLastColumn="0"/>
+            </w:pPr>
+            <w:r>
+              <w:t>Supprimer BO</w:t>
+            </w:r>
+          </w:p>
+        </w:tc>
+        <w:tc>
+          <w:tcPr>
+            <w:tcW w:w="3658" w:type="dxa"/>
+          </w:tcPr>
+          <w:p>
+            <w:pPr>
+              <w:cnfStyle w:val="000000100000" w:firstRow="0" w:lastRow="0" w:firstColumn="0" w:lastColumn="0" w:oddVBand="0" w:evenVBand="0" w:oddHBand="1" w:evenHBand="0" w:firstRowFirstColumn="0" w:firstRowLastColumn="0" w:lastRowFirstColumn="0" w:lastRowLastColumn="0"/>
+            </w:pPr>
+            <w:r>
+              <w:t>Il ne doit pas être lié à une relation (pas de DROP CASCADE ! )</w:t>
+            </w:r>
+          </w:p>
+        </w:tc>
+      </w:tr>
+      <w:tr>
+        <w:trPr>
+          <w:trHeight w:val="273"/>
+        </w:trPr>
+        <w:tc>
+          <w:tcPr>
+            <w:cnfStyle w:val="001000000000" w:firstRow="0" w:lastRow="0" w:firstColumn="1" w:lastColumn="0" w:oddVBand="0" w:evenVBand="0" w:oddHBand="0" w:evenHBand="0" w:firstRowFirstColumn="0" w:firstRowLastColumn="0" w:lastRowFirstColumn="0" w:lastRowLastColumn="0"/>
+            <w:tcW w:w="1809" w:type="dxa"/>
+          </w:tcPr>
+          <w:p>
+            <w:r>
+              <w:t>Gestion des liens</w:t>
+            </w:r>
+          </w:p>
+        </w:tc>
+        <w:tc>
+          <w:tcPr>
+            <w:tcW w:w="4235" w:type="dxa"/>
+          </w:tcPr>
+          <w:p>
+            <w:pPr>
+              <w:cnfStyle w:val="000000000000" w:firstRow="0" w:lastRow="0" w:firstColumn="0" w:lastColumn="0" w:oddVBand="0" w:evenVBand="0" w:oddHBand="0" w:evenHBand="0" w:firstRowFirstColumn="0" w:firstRowLastColumn="0" w:lastRowFirstColumn="0" w:lastRowLastColumn="0"/>
+            </w:pPr>
+            <w:r>
+              <w:t>Ajouter un lien</w:t>
+            </w:r>
+            <w:r>
+              <w:t xml:space="preserve"> Tag -&gt; Item</w:t>
+            </w:r>
+          </w:p>
+        </w:tc>
+        <w:tc>
+          <w:tcPr>
+            <w:tcW w:w="3658" w:type="dxa"/>
+          </w:tcPr>
+          <w:p>
+            <w:pPr>
+              <w:cnfStyle w:val="000000000000" w:firstRow="0" w:lastRow="0" w:firstColumn="0" w:lastColumn="0" w:oddVBand="0" w:evenVBand="0" w:oddHBand="0" w:evenHBand="0" w:firstRowFirstColumn="0" w:firstRowLastColumn="0" w:lastRowFirstColumn="0" w:lastRowLastColumn="0"/>
+            </w:pPr>
+          </w:p>
+        </w:tc>
+      </w:tr>
+      <w:tr>
+        <w:trPr>
+          <w:cnfStyle w:val="000000100000" w:firstRow="0" w:lastRow="0" w:firstColumn="0" w:lastColumn="0" w:oddVBand="0" w:evenVBand="0" w:oddHBand="1" w:evenHBand="0" w:firstRowFirstColumn="0" w:firstRowLastColumn="0" w:lastRowFirstColumn="0" w:lastRowLastColumn="0"/>
+          <w:trHeight w:val="273"/>
+        </w:trPr>
+        <w:tc>
+          <w:tcPr>
+            <w:cnfStyle w:val="001000000000" w:firstRow="0" w:lastRow="0" w:firstColumn="1" w:lastColumn="0" w:oddVBand="0" w:evenVBand="0" w:oddHBand="0" w:evenHBand="0" w:firstRowFirstColumn="0" w:firstRowLastColumn="0" w:lastRowFirstColumn="0" w:lastRowLastColumn="0"/>
+            <w:tcW w:w="1809" w:type="dxa"/>
+          </w:tcPr>
+          <w:p>
+            <w:r>
+              <w:t>Gestion des liens</w:t>
+            </w:r>
+          </w:p>
+        </w:tc>
+        <w:tc>
+          <w:tcPr>
+            <w:tcW w:w="4235" w:type="dxa"/>
+          </w:tcPr>
+          <w:p>
+            <w:pPr>
+              <w:cnfStyle w:val="000000100000" w:firstRow="0" w:lastRow="0" w:firstColumn="0" w:lastColumn="0" w:oddVBand="0" w:evenVBand="0" w:oddHBand="1" w:evenHBand="0" w:firstRowFirstColumn="0" w:firstRowLastColumn="0" w:lastRowFirstColumn="0" w:lastRowLastColumn="0"/>
+            </w:pPr>
+            <w:r>
+              <w:t>Supprimer un lien</w:t>
+            </w:r>
+            <w:r>
+              <w:t xml:space="preserve"> (Tag / GPS ) -&gt; item</w:t>
+            </w:r>
+          </w:p>
+        </w:tc>
+        <w:tc>
+          <w:tcPr>
+            <w:tcW w:w="3658" w:type="dxa"/>
+          </w:tcPr>
+          <w:p>
+            <w:pPr>
+              <w:cnfStyle w:val="000000100000" w:firstRow="0" w:lastRow="0" w:firstColumn="0" w:lastColumn="0" w:oddVBand="0" w:evenVBand="0" w:oddHBand="1" w:evenHBand="0" w:firstRowFirstColumn="0" w:firstRowLastColumn="0" w:lastRowFirstColumn="0" w:lastRowLastColumn="0"/>
+            </w:pPr>
+          </w:p>
+        </w:tc>
+      </w:tr>
+      <w:tr>
+        <w:trPr>
+          <w:trHeight w:val="273"/>
+        </w:trPr>
+        <w:tc>
+          <w:tcPr>
+            <w:cnfStyle w:val="001000000000" w:firstRow="0" w:lastRow="0" w:firstColumn="1" w:lastColumn="0" w:oddVBand="0" w:evenVBand="0" w:oddHBand="0" w:evenHBand="0" w:firstRowFirstColumn="0" w:firstRowLastColumn="0" w:lastRowFirstColumn="0" w:lastRowLastColumn="0"/>
+            <w:tcW w:w="1809" w:type="dxa"/>
+          </w:tcPr>
+          <w:p>
+            <w:r>
+              <w:t>Gestion des liens</w:t>
+            </w:r>
+          </w:p>
+        </w:tc>
+        <w:tc>
+          <w:tcPr>
+            <w:tcW w:w="4235" w:type="dxa"/>
+          </w:tcPr>
+          <w:p>
+            <w:pPr>
+              <w:cnfStyle w:val="000000000000" w:firstRow="0" w:lastRow="0" w:firstColumn="0" w:lastColumn="0" w:oddVBand="0" w:evenVBand="0" w:oddHBand="0" w:evenHBand="0" w:firstRowFirstColumn="0" w:firstRowLastColumn="0" w:lastRowFirstColumn="0" w:lastRowLastColumn="0"/>
+            </w:pPr>
+            <w:r>
+              <w:t>Modifier un lien</w:t>
+            </w:r>
+            <w:r>
+              <w:t xml:space="preserve"> Tag -&gt; Item</w:t>
+            </w:r>
+          </w:p>
+        </w:tc>
+        <w:tc>
+          <w:tcPr>
+            <w:tcW w:w="3658" w:type="dxa"/>
+          </w:tcPr>
+          <w:p>
+            <w:pPr>
+              <w:cnfStyle w:val="000000000000" w:firstRow="0" w:lastRow="0" w:firstColumn="0" w:lastColumn="0" w:oddVBand="0" w:evenVBand="0" w:oddHBand="0" w:evenHBand="0" w:firstRowFirstColumn="0" w:firstRowLastColumn="0" w:lastRowFirstColumn="0" w:lastRowLastColumn="0"/>
+            </w:pPr>
+          </w:p>
+        </w:tc>
+      </w:tr>
+      <w:tr>
+        <w:trPr>
+          <w:cnfStyle w:val="000000100000" w:firstRow="0" w:lastRow="0" w:firstColumn="0" w:lastColumn="0" w:oddVBand="0" w:evenVBand="0" w:oddHBand="1" w:evenHBand="0" w:firstRowFirstColumn="0" w:firstRowLastColumn="0" w:lastRowFirstColumn="0" w:lastRowLastColumn="0"/>
+          <w:trHeight w:val="604"/>
+        </w:trPr>
+        <w:tc>
+          <w:tcPr>
+            <w:cnfStyle w:val="001000000000" w:firstRow="0" w:lastRow="0" w:firstColumn="1" w:lastColumn="0" w:oddVBand="0" w:evenVBand="0" w:oddHBand="0" w:evenHBand="0" w:firstRowFirstColumn="0" w:firstRowLastColumn="0" w:lastRowFirstColumn="0" w:lastRowLastColumn="0"/>
+            <w:tcW w:w="1809" w:type="dxa"/>
+          </w:tcPr>
+          <w:p>
+            <w:r>
+              <w:t>Gestion des liens</w:t>
+            </w:r>
+          </w:p>
+        </w:tc>
+        <w:tc>
+          <w:tcPr>
+            <w:tcW w:w="4235" w:type="dxa"/>
+          </w:tcPr>
+          <w:p>
+            <w:pPr>
+              <w:cnfStyle w:val="000000100000" w:firstRow="0" w:lastRow="0" w:firstColumn="0" w:lastColumn="0" w:oddVBand="0" w:evenVBand="0" w:oddHBand="1" w:evenHBand="0" w:firstRowFirstColumn="0" w:firstRowLastColumn="0" w:lastRowFirstColumn="0" w:lastRowLastColumn="0"/>
+            </w:pPr>
+            <w:r>
+              <w:t>Ajouter un lien GPS -&gt; Item</w:t>
+            </w:r>
+          </w:p>
+        </w:tc>
+        <w:tc>
+          <w:tcPr>
+            <w:tcW w:w="3658" w:type="dxa"/>
+            <w:vMerge w:val="restart"/>
+            <w:vAlign w:val="center"/>
+          </w:tcPr>
+          <w:p>
+            <w:pPr>
+              <w:jc w:val="left"/>
+              <w:cnfStyle w:val="000000100000" w:firstRow="0" w:lastRow="0" w:firstColumn="0" w:lastColumn="0" w:oddVBand="0" w:evenVBand="0" w:oddHBand="1" w:evenHBand="0" w:firstRowFirstColumn="0" w:firstRowLastColumn="0" w:lastRowFirstColumn="0" w:lastRowLastColumn="0"/>
+            </w:pPr>
+            <w:r>
+              <w:t>L’interface d’admin doit permettre à l’administrateur de selectionner des données sur une carte. (Regarder du coté d’Open Street Map, si jamais c’est trop compliqué utiliser Google Map)</w:t>
+            </w:r>
+          </w:p>
+        </w:tc>
+      </w:tr>
+      <w:tr>
+        <w:trPr>
+          <w:trHeight w:val="273"/>
+        </w:trPr>
+        <w:tc>
+          <w:tcPr>
+            <w:cnfStyle w:val="001000000000" w:firstRow="0" w:lastRow="0" w:firstColumn="1" w:lastColumn="0" w:oddVBand="0" w:evenVBand="0" w:oddHBand="0" w:evenHBand="0" w:firstRowFirstColumn="0" w:firstRowLastColumn="0" w:lastRowFirstColumn="0" w:lastRowLastColumn="0"/>
+            <w:tcW w:w="1809" w:type="dxa"/>
+          </w:tcPr>
+          <w:p>
+            <w:r>
+              <w:t>Gestion des liens</w:t>
+            </w:r>
+          </w:p>
+        </w:tc>
+        <w:tc>
+          <w:tcPr>
+            <w:tcW w:w="4235" w:type="dxa"/>
+          </w:tcPr>
+          <w:p>
+            <w:pPr>
+              <w:cnfStyle w:val="000000000000" w:firstRow="0" w:lastRow="0" w:firstColumn="0" w:lastColumn="0" w:oddVBand="0" w:evenVBand="0" w:oddHBand="0" w:evenHBand="0" w:firstRowFirstColumn="0" w:firstRowLastColumn="0" w:lastRowFirstColumn="0" w:lastRowLastColumn="0"/>
+            </w:pPr>
+            <w:r>
+              <w:t>Modifier un lien GPS -&gt; Item</w:t>
+            </w:r>
+          </w:p>
+        </w:tc>
+        <w:tc>
+          <w:tcPr>
+            <w:tcW w:w="3658" w:type="dxa"/>
+            <w:vMerge/>
+          </w:tcPr>
+          <w:p>
+            <w:pPr>
+              <w:cnfStyle w:val="000000000000" w:firstRow="0" w:lastRow="0" w:firstColumn="0" w:lastColumn="0" w:oddVBand="0" w:evenVBand="0" w:oddHBand="0" w:evenHBand="0" w:firstRowFirstColumn="0" w:firstRowLastColumn="0" w:lastRowFirstColumn="0" w:lastRowLastColumn="0"/>
+            </w:pPr>
+          </w:p>
+        </w:tc>
+      </w:tr>
+    </w:tbl>
+    <w:p/>
+    <w:p>
+      <w:pPr>
+        <w:pStyle w:val="Titre2"/>
+      </w:pPr>
+      <w:r>
+        <w:br w:type="page"/>
+      </w:r>
+    </w:p>
+    <w:p>
+      <w:pPr>
+        <w:pStyle w:val="Titre2"/>
+      </w:pPr>
+      <w:r>
+        <w:t>Les WebServices</w:t>
+      </w:r>
+    </w:p>
+    <w:p>
+      <w:pPr>
+        <w:pStyle w:val="Titre3"/>
+      </w:pPr>
+      <w:r>
+        <w:t>WebServices Read</w:t>
+      </w:r>
+    </w:p>
+    <w:p>
+      <w:pPr>
+        <w:pStyle w:val="Titre4"/>
+      </w:pPr>
+      <w:r>
+        <w:t>Fonction getSceneIdByTag</w:t>
+      </w:r>
+    </w:p>
+    <w:p>
+      <w:r>
+        <w:t>Cette fonction permet de faire la correspondance entre l’ID d’un Tag et l’Id de la scène correspondante dans le BO. Elle prend en</w:t>
+      </w:r>
+      <w:r>
+        <w:t xml:space="preserve"> paramètre :</w:t>
+      </w:r>
+    </w:p>
+    <w:p>
+      <w:pPr>
+        <w:pStyle w:val="Paragraphedeliste"/>
+        <w:numPr>
+          <w:ilvl w:val="0"/>
+          <w:numId w:val="5"/>
+        </w:numPr>
+      </w:pPr>
+      <w:r>
+        <w:t>Un TokenAPIRead (correspondant au BO)</w:t>
+      </w:r>
+    </w:p>
+    <w:p>
+      <w:pPr>
+        <w:pStyle w:val="Paragraphedeliste"/>
+        <w:numPr>
+          <w:ilvl w:val="0"/>
+          <w:numId w:val="5"/>
+        </w:numPr>
+      </w:pPr>
+      <w:r>
+        <w:t>Un Id de tag</w:t>
+      </w:r>
+    </w:p>
+    <w:p>
+      <w:pPr>
+        <w:pStyle w:val="Paragraphedeliste"/>
+        <w:numPr>
+          <w:ilvl w:val="0"/>
+          <w:numId w:val="5"/>
+        </w:numPr>
+      </w:pPr>
+      <w:r>
+        <w:t>Un Type de tag (NFC / iBeacon / QRCode)</w:t>
+      </w:r>
+    </w:p>
+    <w:p>
+      <w:pPr>
+        <w:pStyle w:val="Titre5"/>
+      </w:pPr>
+      <w:r>
+        <w:t>Cas standard</w:t>
+      </w:r>
+    </w:p>
+    <w:p>
+      <w:r>
+        <w:t>Le TokenAPI correspond à un BackOffice, le couple TagId / TagType existe.</w:t>
+      </w:r>
+    </w:p>
+    <w:p>
+      <w:r>
+        <w:t>Le XML retourné est très simple, il contient l’ID de la scène.</w:t>
+      </w:r>
+    </w:p>
+    <w:p>
+      <w:pPr>
+        <w:pStyle w:val="Titre5"/>
+      </w:pPr>
+      <w:r>
+        <w:t>Cas d’erreurs</w:t>
+      </w:r>
+    </w:p>
+    <w:p>
+      <w:pPr>
+        <w:pStyle w:val="Paragraphedeliste"/>
+        <w:numPr>
+          <w:ilvl w:val="0"/>
+          <w:numId w:val="7"/>
+        </w:numPr>
+      </w:pPr>
+      <w:r>
+        <w:t>Le Token n’est pas valide (il ne correspond pas à un APITokenRead du BO) : retourner une erreur (non autorisé)</w:t>
+      </w:r>
+    </w:p>
+    <w:p>
+      <w:pPr>
+        <w:pStyle w:val="Paragraphedeliste"/>
+        <w:numPr>
+          <w:ilvl w:val="0"/>
+          <w:numId w:val="7"/>
+        </w:numPr>
+      </w:pPr>
+      <w:r>
+        <w:t>Le Token est valide mais le couple TagId / TagType n’existe pas : retourner une erreur (not found)</w:t>
+      </w:r>
+    </w:p>
+    <w:p>
+      <w:pPr>
+        <w:pStyle w:val="Titre4"/>
+      </w:pPr>
+      <w:r>
+        <w:t>Fonction getSceneByGPSCoord</w:t>
+      </w:r>
+      <w:r>
+        <w:t xml:space="preserve"> V1</w:t>
+      </w:r>
+    </w:p>
+    <w:p>
+      <w:r>
+        <w:t xml:space="preserve">Fonction </w:t>
+      </w:r>
+      <w:r>
+        <w:t xml:space="preserve">simple </w:t>
+      </w:r>
+      <w:r>
+        <w:t xml:space="preserve">permettant de retourner la scène correspondant </w:t>
+      </w:r>
+      <w:r>
+        <w:t>à une coordonnées géographique s’il y en a une. (Eventuellement les scènes, dans le cas ou 2 scènes se chevauchent géographiquement).</w:t>
+      </w:r>
+    </w:p>
+    <w:p>
+      <w:r>
+        <w:t>Cette fonction prend en paramètre :</w:t>
+      </w:r>
+    </w:p>
+    <w:p>
+      <w:pPr>
+        <w:pStyle w:val="Paragraphedeliste"/>
+        <w:numPr>
+          <w:ilvl w:val="0"/>
+          <w:numId w:val="5"/>
+        </w:numPr>
+      </w:pPr>
+      <w:r>
+        <w:t>Un TokenAPIRead (correspondant au BO)</w:t>
+      </w:r>
+    </w:p>
+    <w:p>
+      <w:pPr>
+        <w:pStyle w:val="Paragraphedeliste"/>
+        <w:numPr>
+          <w:ilvl w:val="0"/>
+          <w:numId w:val="5"/>
+        </w:numPr>
+      </w:pPr>
+      <w:r>
+        <w:t>Une coordonnée GPS (latitude, longitude)</w:t>
+      </w:r>
+    </w:p>
+    <w:p>
+      <w:r>
+        <w:t xml:space="preserve">Pour déterminer si une scène appartient ou non à une coordonnée GPS, on utilisera les coordonnées du point </w:t>
+      </w:r>
+      <w:r>
+        <w:t>stocké dans la BDD et un rayon R qui sera une constante dans l’application (qui correspond à un rayon de tolérance). En résumé, le WebService retournera toutes les scènes dont le</w:t>
+      </w:r>
+      <w:r>
+        <w:t xml:space="preserve"> point passé en paramètre est à</w:t>
+      </w:r>
+      <w:r>
+        <w:t xml:space="preserve"> moins de R distance des centres</w:t>
+      </w:r>
+      <w:r>
+        <w:t>.</w:t>
+      </w:r>
+    </w:p>
+    <w:p>
+      <w:r>
+        <w:rPr>
+          <w:noProof/>
+          <w:lang w:eastAsia="fr-FR"/>
+        </w:rPr>
+        <w:drawing>
+          <wp:anchor distT="0" distB="0" distL="114300" distR="114300" simplePos="0" relativeHeight="251678720" behindDoc="0" locked="0" layoutInCell="1" allowOverlap="1" wp14:anchorId="34C4C7CD" wp14:editId="0C90CF56">
+            <wp:simplePos x="0" y="0"/>
+            <wp:positionH relativeFrom="column">
+              <wp:posOffset>2286000</wp:posOffset>
+            </wp:positionH>
+            <wp:positionV relativeFrom="paragraph">
+              <wp:posOffset>3175</wp:posOffset>
+            </wp:positionV>
+            <wp:extent cx="3037840" cy="2509520"/>
+            <wp:effectExtent l="0" t="0" r="0" b="0"/>
+            <wp:wrapSquare wrapText="bothSides"/>
+            <wp:docPr id="7" name="Image 7" descr="Mac OS X:Users:thomasbadin:Downloads:GIS-1Logique.png"/>
+            <wp:cNvGraphicFramePr>
+              <a:graphicFrameLocks xmlns:a="http://schemas.openxmlformats.org/drawingml/2006/main" noChangeAspect="1"/>
+            </wp:cNvGraphicFramePr>
+            <a:graphic xmlns:a="http://schemas.openxmlformats.org/drawingml/2006/main">
+              <a:graphicData uri="http://schemas.openxmlformats.org/drawingml/2006/picture">
+                <pic:pic xmlns:pic="http://schemas.openxmlformats.org/drawingml/2006/picture">
+                  <pic:nvPicPr>
+                    <pic:cNvPr id="0" name="Picture 7" descr="Mac OS X:Users:thomasbadin:Downloads:GIS-1Logique.png"/>
+                    <pic:cNvPicPr>
+                      <a:picLocks noChangeAspect="1" noChangeArrowheads="1"/>
+                    </pic:cNvPicPr>
+                  </pic:nvPicPr>
+                  <pic:blipFill rotWithShape="1">
+                    <a:blip r:embed="rId18">
+                      <a:extLst>
+                        <a:ext uri="{28A0092B-C50C-407E-A947-70E740481C1C}">
+                          <a14:useLocalDpi xmlns:a14="http://schemas.microsoft.com/office/drawing/2010/main" val="0"/>
+                        </a:ext>
+                      </a:extLst>
+                    </a:blip>
+                    <a:srcRect l="10894" r="30935" b="35844"/>
+                    <a:stretch/>
+                  </pic:blipFill>
+                  <pic:spPr bwMode="auto">
+                    <a:xfrm>
+                      <a:off x="0" y="0"/>
+                      <a:ext cx="3037840" cy="2509520"/>
+                    </a:xfrm>
+                    <a:prstGeom prst="rect">
+                      <a:avLst/>
+                    </a:prstGeom>
+                    <a:noFill/>
+                    <a:ln>
+                      <a:noFill/>
+                    </a:ln>
+                    <a:extLst>
+                      <a:ext uri="{53640926-AAD7-44d8-BBD7-CCE9431645EC}">
+                        <a14:shadowObscured xmlns:a14="http://schemas.microsoft.com/office/drawing/2010/main"/>
+                      </a:ext>
+                    </a:extLst>
+                  </pic:spPr>
+                </pic:pic>
+              </a:graphicData>
+            </a:graphic>
+            <wp14:sizeRelH relativeFrom="page">
+              <wp14:pctWidth>0</wp14:pctWidth>
+            </wp14:sizeRelH>
+            <wp14:sizeRelV relativeFrom="page">
+              <wp14:pctHeight>0</wp14:pctHeight>
+            </wp14:sizeRelV>
+          </wp:anchor>
+        </w:drawing>
+      </w:r>
+      <w:r>
+        <w:t xml:space="preserve">Conceptuellement, on pourra représenter les scènes de manières suivantes (cf ci contre). </w:t>
+      </w:r>
+      <w:r>
+        <w:t>Dans cet exemple le WS retournera l’Id de la Scène X, car elle est contient le point passé en paramètre du WS. Conceptuellement, une scène est une zone mais d’un point de vue de l’algorithme il est plus simple de prendre le raisonnement inverse : une scène est un point, et on recherche tous les points à moins de R de distance.</w:t>
       </w:r>
     </w:p>
     <w:p/>
+    <w:p/>
     <w:p>
-      <w:bookmarkStart w:id="1" w:name="_GoBack"/>
-      <w:bookmarkEnd w:id="1"/>
+      <w:r>
+        <w:drawing>
+          <wp:anchor distT="0" distB="0" distL="114300" distR="114300" simplePos="0" relativeHeight="251679744" behindDoc="0" locked="0" layoutInCell="1" allowOverlap="1" wp14:anchorId="17202E41" wp14:editId="19938A11">
+            <wp:simplePos x="0" y="0"/>
+            <wp:positionH relativeFrom="margin">
+              <wp:align>left</wp:align>
+            </wp:positionH>
+            <wp:positionV relativeFrom="margin">
+              <wp:align>top</wp:align>
+            </wp:positionV>
+            <wp:extent cx="2682240" cy="2123440"/>
+            <wp:effectExtent l="0" t="0" r="0" b="0"/>
+            <wp:wrapSquare wrapText="bothSides"/>
+            <wp:docPr id="6" name="Image 6" descr="Mac OS X:Users:thomasbadin:Downloads:GIS-1Algo.png"/>
+            <wp:cNvGraphicFramePr>
+              <a:graphicFrameLocks xmlns:a="http://schemas.openxmlformats.org/drawingml/2006/main" noChangeAspect="1"/>
+            </wp:cNvGraphicFramePr>
+            <a:graphic xmlns:a="http://schemas.openxmlformats.org/drawingml/2006/main">
+              <a:graphicData uri="http://schemas.openxmlformats.org/drawingml/2006/picture">
+                <pic:pic xmlns:pic="http://schemas.openxmlformats.org/drawingml/2006/picture">
+                  <pic:nvPicPr>
+                    <pic:cNvPr id="0" name="Picture 6" descr="Mac OS X:Users:thomasbadin:Downloads:GIS-1Algo.png"/>
+                    <pic:cNvPicPr>
+                      <a:picLocks noChangeAspect="1" noChangeArrowheads="1"/>
+                    </pic:cNvPicPr>
+                  </pic:nvPicPr>
+                  <pic:blipFill rotWithShape="1">
+                    <a:blip r:embed="rId19">
+                      <a:extLst>
+                        <a:ext uri="{28A0092B-C50C-407E-A947-70E740481C1C}">
+                          <a14:useLocalDpi xmlns:a14="http://schemas.microsoft.com/office/drawing/2010/main" val="0"/>
+                        </a:ext>
+                      </a:extLst>
+                    </a:blip>
+                    <a:srcRect l="10117" r="38521" b="45714"/>
+                    <a:stretch/>
+                  </pic:blipFill>
+                  <pic:spPr bwMode="auto">
+                    <a:xfrm>
+                      <a:off x="0" y="0"/>
+                      <a:ext cx="2682240" cy="2123440"/>
+                    </a:xfrm>
+                    <a:prstGeom prst="rect">
+                      <a:avLst/>
+                    </a:prstGeom>
+                    <a:noFill/>
+                    <a:ln>
+                      <a:noFill/>
+                    </a:ln>
+                    <a:extLst>
+                      <a:ext uri="{53640926-AAD7-44d8-BBD7-CCE9431645EC}">
+                        <a14:shadowObscured xmlns:a14="http://schemas.microsoft.com/office/drawing/2010/main"/>
+                      </a:ext>
+                    </a:extLst>
+                  </pic:spPr>
+                </pic:pic>
+              </a:graphicData>
+            </a:graphic>
+          </wp:anchor>
+        </w:drawing>
+      </w:r>
+      <w:r>
+        <w:t xml:space="preserve">Ce qui reviens donc simplement à chercher </w:t>
+      </w:r>
+      <w:r>
+        <w:t>tous les points</w:t>
+      </w:r>
+      <w:r>
+        <w:t xml:space="preserve"> dans la zone de centre passé en paramètre et de rayon R.</w:t>
+      </w:r>
+    </w:p>
+    <w:p/>
+    <w:p/>
+    <w:p>
+      <w:pPr>
+        <w:pStyle w:val="Titre5"/>
+      </w:pPr>
     </w:p>
     <w:p>
       <w:pPr>
-        <w:pStyle w:val="Titre1"/>
-      </w:pPr>
-      <w:r>
-        <w:t>Les WebServices</w:t>
-      </w:r>
+        <w:pStyle w:val="Titre5"/>
+      </w:pPr>
     </w:p>
-    <w:p/>
+    <w:p>
+      <w:pPr>
+        <w:pStyle w:val="Titre5"/>
+      </w:pPr>
+    </w:p>
+    <w:p>
+      <w:pPr>
+        <w:pStyle w:val="Titre5"/>
+      </w:pPr>
+    </w:p>
+    <w:p>
+      <w:pPr>
+        <w:pStyle w:val="Titre5"/>
+      </w:pPr>
+    </w:p>
+    <w:p>
+      <w:pPr>
+        <w:pStyle w:val="Titre5"/>
+      </w:pPr>
+      <w:r>
+        <w:t>Cas standard</w:t>
+      </w:r>
+    </w:p>
+    <w:p>
+      <w:r>
+        <w:t>Le TokenAPI correspond à un BackOffice</w:t>
+      </w:r>
+    </w:p>
+    <w:p>
+      <w:r>
+        <w:t>Le XML retourné est très simple, il contient une liste d’Id de scène. Cette liste sera :</w:t>
+      </w:r>
+    </w:p>
+    <w:p>
+      <w:pPr>
+        <w:pStyle w:val="Paragraphedeliste"/>
+        <w:numPr>
+          <w:ilvl w:val="0"/>
+          <w:numId w:val="8"/>
+        </w:numPr>
+      </w:pPr>
+      <w:r>
+        <w:t>Soit vide, s’il n’y a aucune scène sur la zone</w:t>
+      </w:r>
+    </w:p>
+    <w:p>
+      <w:pPr>
+        <w:pStyle w:val="Paragraphedeliste"/>
+        <w:numPr>
+          <w:ilvl w:val="0"/>
+          <w:numId w:val="8"/>
+        </w:numPr>
+      </w:pPr>
+      <w:r>
+        <w:t>Soit contenant s’il y a une scène sur la zone</w:t>
+      </w:r>
+    </w:p>
+    <w:p>
+      <w:pPr>
+        <w:pStyle w:val="Paragraphedeliste"/>
+        <w:numPr>
+          <w:ilvl w:val="0"/>
+          <w:numId w:val="8"/>
+        </w:numPr>
+      </w:pPr>
+      <w:r>
+        <w:t>Soit plusieurs scènes dans le cas ou des scène se chevauchent</w:t>
+      </w:r>
+    </w:p>
+    <w:p>
+      <w:pPr>
+        <w:pStyle w:val="Titre5"/>
+      </w:pPr>
+      <w:r>
+        <w:t>Cas d’erreurs</w:t>
+      </w:r>
+    </w:p>
+    <w:p>
+      <w:pPr>
+        <w:pStyle w:val="Paragraphedeliste"/>
+        <w:numPr>
+          <w:ilvl w:val="0"/>
+          <w:numId w:val="7"/>
+        </w:numPr>
+      </w:pPr>
+      <w:r>
+        <w:t>Le Token n’est pas valide (il ne correspond pas à un APITokenRead du BO) : retourner une erreur (non autorisé)</w:t>
+      </w:r>
+    </w:p>
+    <w:p>
+      <w:pPr>
+        <w:pStyle w:val="Titre4"/>
+      </w:pPr>
+      <w:r>
+        <w:t>Fonction getCloseSceneByGPSCoord</w:t>
+      </w:r>
+    </w:p>
+    <w:p>
+      <w:r>
+        <w:t xml:space="preserve">Fonction simple permettant de retourner </w:t>
+      </w:r>
+      <w:r>
+        <w:t>les scènes</w:t>
+      </w:r>
+      <w:r>
+        <w:t xml:space="preserve"> correspondant </w:t>
+      </w:r>
+      <w:r>
+        <w:t>proche d’une coordonnée géographique.</w:t>
+      </w:r>
+    </w:p>
+    <w:p>
+      <w:r>
+        <w:t>Cette fonction prend en paramètre :</w:t>
+      </w:r>
+    </w:p>
+    <w:p>
+      <w:pPr>
+        <w:pStyle w:val="Paragraphedeliste"/>
+        <w:numPr>
+          <w:ilvl w:val="0"/>
+          <w:numId w:val="5"/>
+        </w:numPr>
+      </w:pPr>
+      <w:r>
+        <w:t>Un TokenAPIRead (correspondant au BO)</w:t>
+      </w:r>
+    </w:p>
+    <w:p>
+      <w:pPr>
+        <w:pStyle w:val="Paragraphedeliste"/>
+        <w:numPr>
+          <w:ilvl w:val="0"/>
+          <w:numId w:val="5"/>
+        </w:numPr>
+      </w:pPr>
+      <w:r>
+        <w:t>Une coordonnée GPS (latitude, longitude)</w:t>
+      </w:r>
+    </w:p>
+    <w:p>
+      <w:pPr>
+        <w:pStyle w:val="Paragraphedeliste"/>
+        <w:numPr>
+          <w:ilvl w:val="0"/>
+          <w:numId w:val="5"/>
+        </w:numPr>
+      </w:pPr>
+      <w:r>
+        <w:rPr>
+          <w:noProof/>
+          <w:lang w:eastAsia="fr-FR"/>
+        </w:rPr>
+        <w:drawing>
+          <wp:anchor distT="0" distB="0" distL="114300" distR="114300" simplePos="0" relativeHeight="251680768" behindDoc="0" locked="0" layoutInCell="1" allowOverlap="1" wp14:anchorId="3CCA7C96" wp14:editId="5EE18229">
+            <wp:simplePos x="0" y="0"/>
+            <wp:positionH relativeFrom="column">
+              <wp:posOffset>-254000</wp:posOffset>
+            </wp:positionH>
+            <wp:positionV relativeFrom="paragraph">
+              <wp:posOffset>391795</wp:posOffset>
+            </wp:positionV>
+            <wp:extent cx="3159760" cy="2550160"/>
+            <wp:effectExtent l="0" t="0" r="0" b="0"/>
+            <wp:wrapSquare wrapText="bothSides"/>
+            <wp:docPr id="8" name="Image 8" descr="Mac OS X:Users:thomasbadin:Downloads:GIS-2Logique.png"/>
+            <wp:cNvGraphicFramePr>
+              <a:graphicFrameLocks xmlns:a="http://schemas.openxmlformats.org/drawingml/2006/main" noChangeAspect="1"/>
+            </wp:cNvGraphicFramePr>
+            <a:graphic xmlns:a="http://schemas.openxmlformats.org/drawingml/2006/main">
+              <a:graphicData uri="http://schemas.openxmlformats.org/drawingml/2006/picture">
+                <pic:pic xmlns:pic="http://schemas.openxmlformats.org/drawingml/2006/picture">
+                  <pic:nvPicPr>
+                    <pic:cNvPr id="0" name="Picture 8" descr="Mac OS X:Users:thomasbadin:Downloads:GIS-2Logique.png"/>
+                    <pic:cNvPicPr>
+                      <a:picLocks noChangeAspect="1" noChangeArrowheads="1"/>
+                    </pic:cNvPicPr>
+                  </pic:nvPicPr>
+                  <pic:blipFill rotWithShape="1">
+                    <a:blip r:embed="rId20">
+                      <a:extLst>
+                        <a:ext uri="{28A0092B-C50C-407E-A947-70E740481C1C}">
+                          <a14:useLocalDpi xmlns:a14="http://schemas.microsoft.com/office/drawing/2010/main" val="0"/>
+                        </a:ext>
+                      </a:extLst>
+                    </a:blip>
+                    <a:srcRect l="9921" t="21558" r="29573" b="13247"/>
+                    <a:stretch/>
+                  </pic:blipFill>
+                  <pic:spPr bwMode="auto">
+                    <a:xfrm>
+                      <a:off x="0" y="0"/>
+                      <a:ext cx="3159760" cy="2550160"/>
+                    </a:xfrm>
+                    <a:prstGeom prst="rect">
+                      <a:avLst/>
+                    </a:prstGeom>
+                    <a:noFill/>
+                    <a:ln>
+                      <a:noFill/>
+                    </a:ln>
+                    <a:extLst>
+                      <a:ext uri="{53640926-AAD7-44d8-BBD7-CCE9431645EC}">
+                        <a14:shadowObscured xmlns:a14="http://schemas.microsoft.com/office/drawing/2010/main"/>
+                      </a:ext>
+                    </a:extLst>
+                  </pic:spPr>
+                </pic:pic>
+              </a:graphicData>
+            </a:graphic>
+            <wp14:sizeRelH relativeFrom="page">
+              <wp14:pctWidth>0</wp14:pctWidth>
+            </wp14:sizeRelH>
+            <wp14:sizeRelV relativeFrom="page">
+              <wp14:pctHeight>0</wp14:pctHeight>
+            </wp14:sizeRelV>
+          </wp:anchor>
+        </w:drawing>
+      </w:r>
+      <w:r>
+        <w:t>Une distance D, correspondant au rayon de recherche.</w:t>
+      </w:r>
+    </w:p>
+    <w:p>
+      <w:r>
+        <w:t xml:space="preserve">Conceptuellement, on peut représenter la recherche de manière ci contre. Il y a deux intersection entre le rayon de recherche (D) et les Scènes (toujours stockée de la manières suivante un centre dans la BDD, et un rayon R, constante de l’application). </w:t>
+      </w:r>
+    </w:p>
+    <w:p>
+      <w:r>
+        <w:t>Dans cet exemple, le WebService retournera les ids des scènes X et Y.</w:t>
+      </w:r>
+    </w:p>
+    <w:p>
+      <w:pPr>
+        <w:pStyle w:val="Titre3"/>
+      </w:pPr>
+      <w:r>
+        <w:br w:type="page"/>
+      </w:r>
+    </w:p>
+    <w:p>
+      <w:r>
+        <w:rPr>
+          <w:noProof/>
+          <w:lang w:eastAsia="fr-FR"/>
+        </w:rPr>
+        <w:drawing>
+          <wp:anchor distT="0" distB="0" distL="114300" distR="114300" simplePos="0" relativeHeight="251681792" behindDoc="0" locked="0" layoutInCell="1" allowOverlap="1" wp14:anchorId="701158C7" wp14:editId="5FDCF4A1">
+            <wp:simplePos x="0" y="0"/>
+            <wp:positionH relativeFrom="column">
+              <wp:posOffset>0</wp:posOffset>
+            </wp:positionH>
+            <wp:positionV relativeFrom="paragraph">
+              <wp:posOffset>4445</wp:posOffset>
+            </wp:positionV>
+            <wp:extent cx="3574415" cy="3179445"/>
+            <wp:effectExtent l="0" t="0" r="0" b="0"/>
+            <wp:wrapSquare wrapText="bothSides"/>
+            <wp:docPr id="9" name="Image 9" descr="Mac OS X:Users:thomasbadin:Downloads:GIS-2Algo.png"/>
+            <wp:cNvGraphicFramePr>
+              <a:graphicFrameLocks xmlns:a="http://schemas.openxmlformats.org/drawingml/2006/main" noChangeAspect="1"/>
+            </wp:cNvGraphicFramePr>
+            <a:graphic xmlns:a="http://schemas.openxmlformats.org/drawingml/2006/main">
+              <a:graphicData uri="http://schemas.openxmlformats.org/drawingml/2006/picture">
+                <pic:pic xmlns:pic="http://schemas.openxmlformats.org/drawingml/2006/picture">
+                  <pic:nvPicPr>
+                    <pic:cNvPr id="0" name="Picture 9" descr="Mac OS X:Users:thomasbadin:Downloads:GIS-2Algo.png"/>
+                    <pic:cNvPicPr>
+                      <a:picLocks noChangeAspect="1" noChangeArrowheads="1"/>
+                    </pic:cNvPicPr>
+                  </pic:nvPicPr>
+                  <pic:blipFill rotWithShape="1">
+                    <a:blip r:embed="rId21">
+                      <a:extLst>
+                        <a:ext uri="{28A0092B-C50C-407E-A947-70E740481C1C}">
+                          <a14:useLocalDpi xmlns:a14="http://schemas.microsoft.com/office/drawing/2010/main" val="0"/>
+                        </a:ext>
+                      </a:extLst>
+                    </a:blip>
+                    <a:srcRect r="31554" b="18718"/>
+                    <a:stretch/>
+                  </pic:blipFill>
+                  <pic:spPr bwMode="auto">
+                    <a:xfrm>
+                      <a:off x="0" y="0"/>
+                      <a:ext cx="3574415" cy="3179445"/>
+                    </a:xfrm>
+                    <a:prstGeom prst="rect">
+                      <a:avLst/>
+                    </a:prstGeom>
+                    <a:noFill/>
+                    <a:ln>
+                      <a:noFill/>
+                    </a:ln>
+                    <a:extLst>
+                      <a:ext uri="{53640926-AAD7-44d8-BBD7-CCE9431645EC}">
+                        <a14:shadowObscured xmlns:a14="http://schemas.microsoft.com/office/drawing/2010/main"/>
+                      </a:ext>
+                    </a:extLst>
+                  </pic:spPr>
+                </pic:pic>
+              </a:graphicData>
+            </a:graphic>
+            <wp14:sizeRelH relativeFrom="page">
+              <wp14:pctWidth>0</wp14:pctWidth>
+            </wp14:sizeRelH>
+            <wp14:sizeRelV relativeFrom="page">
+              <wp14:pctHeight>0</wp14:pctHeight>
+            </wp14:sizeRelV>
+          </wp:anchor>
+        </w:drawing>
+      </w:r>
+      <w:r>
+        <w:t xml:space="preserve">L’algorithme de recherche sera très simple car cette recherche est identique à la recherche de points qui ont une distance inférieure à R+D du point passé en paramètre. Cela correspond au </w:t>
+      </w:r>
+      <w:r>
+        <w:t>schéma</w:t>
+      </w:r>
+      <w:r>
+        <w:t xml:space="preserve"> ci contre. </w:t>
+      </w:r>
+    </w:p>
+    <w:p>
+      <w:pPr>
+        <w:pStyle w:val="Titre3"/>
+      </w:pPr>
+    </w:p>
+    <w:p>
+      <w:pPr>
+        <w:pStyle w:val="Titre5"/>
+      </w:pPr>
+    </w:p>
+    <w:p>
+      <w:pPr>
+        <w:pStyle w:val="Titre5"/>
+      </w:pPr>
+    </w:p>
+    <w:p>
+      <w:pPr>
+        <w:pStyle w:val="Titre5"/>
+      </w:pPr>
+    </w:p>
+    <w:p>
+      <w:pPr>
+        <w:pStyle w:val="Titre5"/>
+      </w:pPr>
+    </w:p>
+    <w:p>
+      <w:pPr>
+        <w:pStyle w:val="Titre5"/>
+      </w:pPr>
+    </w:p>
+    <w:p>
+      <w:pPr>
+        <w:pStyle w:val="Titre5"/>
+      </w:pPr>
+    </w:p>
+    <w:p>
+      <w:pPr>
+        <w:pStyle w:val="Titre5"/>
+      </w:pPr>
+    </w:p>
+    <w:p>
+      <w:pPr>
+        <w:pStyle w:val="Titre5"/>
+      </w:pPr>
+    </w:p>
+    <w:p>
+      <w:pPr>
+        <w:pStyle w:val="Titre5"/>
+      </w:pPr>
+      <w:r>
+        <w:t>Cas standard</w:t>
+      </w:r>
+    </w:p>
+    <w:p>
+      <w:r>
+        <w:t>Le TokenAPI correspond à un BackOffice</w:t>
+      </w:r>
+    </w:p>
+    <w:p>
+      <w:r>
+        <w:t>Le XML retourné est très simple, il contient une liste d’Id de scène. Cette liste sera :</w:t>
+      </w:r>
+    </w:p>
+    <w:p>
+      <w:pPr>
+        <w:pStyle w:val="Paragraphedeliste"/>
+        <w:numPr>
+          <w:ilvl w:val="0"/>
+          <w:numId w:val="8"/>
+        </w:numPr>
+      </w:pPr>
+      <w:r>
+        <w:t xml:space="preserve">Soit vide, s’il n’y a aucune </w:t>
+      </w:r>
+      <w:r>
+        <w:t>à moins de D distance</w:t>
+      </w:r>
+    </w:p>
+    <w:p>
+      <w:pPr>
+        <w:pStyle w:val="Paragraphedeliste"/>
+        <w:numPr>
+          <w:ilvl w:val="0"/>
+          <w:numId w:val="8"/>
+        </w:numPr>
+      </w:pPr>
+      <w:r>
+        <w:t>Soit la liste des</w:t>
+      </w:r>
+      <w:r>
+        <w:t xml:space="preserve"> ids de</w:t>
+      </w:r>
+      <w:r>
+        <w:t xml:space="preserve"> scène dans la zone</w:t>
+      </w:r>
+    </w:p>
+    <w:p>
+      <w:pPr>
+        <w:pStyle w:val="Titre5"/>
+      </w:pPr>
+      <w:r>
+        <w:t>Cas d’erreur</w:t>
+      </w:r>
+    </w:p>
+    <w:p>
+      <w:pPr>
+        <w:pStyle w:val="Paragraphedeliste"/>
+        <w:numPr>
+          <w:ilvl w:val="0"/>
+          <w:numId w:val="7"/>
+        </w:numPr>
+      </w:pPr>
+      <w:r>
+        <w:t>Le Token n’est pas valide (il ne correspond pas à un APITokenRead du BO) : retourner une erreur (non autorisé)</w:t>
+      </w:r>
+    </w:p>
+    <w:p>
+      <w:pPr>
+        <w:pStyle w:val="Titre3"/>
+      </w:pPr>
+    </w:p>
+    <w:p>
+      <w:pPr>
+        <w:pStyle w:val="Titre3"/>
+      </w:pPr>
+    </w:p>
+    <w:p>
+      <w:pPr>
+        <w:pStyle w:val="Titre3"/>
+      </w:pPr>
+    </w:p>
+    <w:p>
+      <w:pPr>
+        <w:pStyle w:val="Titre3"/>
+      </w:pPr>
+    </w:p>
+    <w:p>
+      <w:pPr>
+        <w:pStyle w:val="Titre3"/>
+      </w:pPr>
+    </w:p>
+    <w:p>
+      <w:pPr>
+        <w:pStyle w:val="Titre3"/>
+      </w:pPr>
+    </w:p>
+    <w:p>
+      <w:pPr>
+        <w:pStyle w:val="Titre3"/>
+      </w:pPr>
+    </w:p>
+    <w:p>
+      <w:pPr>
+        <w:pStyle w:val="Titre3"/>
+      </w:pPr>
+    </w:p>
+    <w:p>
+      <w:pPr>
+        <w:pStyle w:val="Titre3"/>
+      </w:pPr>
+      <w:r>
+        <w:br w:type="page"/>
+      </w:r>
+    </w:p>
+    <w:p>
+      <w:pPr>
+        <w:pStyle w:val="Titre3"/>
+      </w:pPr>
+      <w:r>
+        <w:t>WebServices Post</w:t>
+      </w:r>
+    </w:p>
     <w:p>
       <w:pPr>
         <w:pStyle w:val="Titre1"/>
@@ -5040,12 +7299,12 @@
       </w:r>
     </w:p>
     <w:sectPr>
-      <w:headerReference w:type="even" r:id="rId16"/>
-      <w:headerReference w:type="default" r:id="rId17"/>
-      <w:footerReference w:type="even" r:id="rId18"/>
-      <w:footerReference w:type="default" r:id="rId19"/>
-      <w:headerReference w:type="first" r:id="rId20"/>
-      <w:footerReference w:type="first" r:id="rId21"/>
+      <w:headerReference w:type="even" r:id="rId22"/>
+      <w:headerReference w:type="default" r:id="rId23"/>
+      <w:footerReference w:type="even" r:id="rId24"/>
+      <w:footerReference w:type="default" r:id="rId25"/>
+      <w:headerReference w:type="first" r:id="rId26"/>
+      <w:footerReference w:type="first" r:id="rId27"/>
       <w:pgSz w:w="11907" w:h="16839"/>
       <w:pgMar w:top="1418" w:right="1843" w:bottom="1418" w:left="1843" w:header="709" w:footer="709" w:gutter="0"/>
       <w:pgNumType w:start="0"/>
@@ -5105,13 +7364,7 @@
       <w:fldChar w:fldCharType="begin"/>
     </w:r>
     <w:r>
-      <w:instrText xml:space="preserve"> </w:instrText>
-    </w:r>
-    <w:r>
-      <w:instrText>PAGE</w:instrText>
-    </w:r>
-    <w:r>
-      <w:instrText xml:space="preserve"> </w:instrText>
+      <w:instrText xml:space="preserve"> PAGE </w:instrText>
     </w:r>
     <w:r>
       <w:fldChar w:fldCharType="separate"/>
@@ -5120,7 +7373,7 @@
       <w:rPr>
         <w:noProof/>
       </w:rPr>
-      <w:t>4</w:t>
+      <w:t>1</w:t>
     </w:r>
     <w:r>
       <w:rPr>
@@ -5276,7 +7529,7 @@
       <w:sdtPr>
         <w:id w:val="80127134"/>
         <w:dataBinding w:prefixMappings="xmlns:ns0='http://schemas.microsoft.com/office/2006/coverPageProps'" w:xpath="/ns0:CoverPageProperties[1]/ns0:PublishDate[1]" w:storeItemID="{55AF091B-3C7A-41E3-B477-F2FDAA23CFDA}"/>
-        <w:date w:fullDate="2014-05-06T00:00:00Z">
+        <w:date w:fullDate="2014-05-22T00:00:00Z">
           <w:dateFormat w:val="dd/MM/yyyy"/>
           <w:lid w:val="fr-FR"/>
           <w:storeMappedDataAs w:val="dateTime"/>
@@ -5285,7 +7538,7 @@
       </w:sdtPr>
       <w:sdtContent>
         <w:r>
-          <w:t>06/05/2014</w:t>
+          <w:t>22/05/2014</w:t>
         </w:r>
       </w:sdtContent>
     </w:sdt>
@@ -5663,6 +7916,571 @@
     </w:lvl>
   </w:abstractNum>
   <w:abstractNum w:abstractNumId="2">
+    <w:nsid w:val="1D9E00A7"/>
+    <w:multiLevelType w:val="hybridMultilevel"/>
+    <w:tmpl w:val="541E80BE"/>
+    <w:lvl w:ilvl="0" w:tplc="040C0001">
+      <w:start w:val="1"/>
+      <w:numFmt w:val="bullet"/>
+      <w:lvlText w:val=""/>
+      <w:lvlJc w:val="left"/>
+      <w:pPr>
+        <w:ind w:left="720" w:hanging="360"/>
+      </w:pPr>
+      <w:rPr>
+        <w:rFonts w:ascii="Symbol" w:hAnsi="Symbol" w:hint="default"/>
+      </w:rPr>
+    </w:lvl>
+    <w:lvl w:ilvl="1" w:tplc="040C0003" w:tentative="1">
+      <w:start w:val="1"/>
+      <w:numFmt w:val="bullet"/>
+      <w:lvlText w:val="o"/>
+      <w:lvlJc w:val="left"/>
+      <w:pPr>
+        <w:ind w:left="1440" w:hanging="360"/>
+      </w:pPr>
+      <w:rPr>
+        <w:rFonts w:ascii="Courier New" w:hAnsi="Courier New" w:cs="Courier New" w:hint="default"/>
+      </w:rPr>
+    </w:lvl>
+    <w:lvl w:ilvl="2" w:tplc="040C0005" w:tentative="1">
+      <w:start w:val="1"/>
+      <w:numFmt w:val="bullet"/>
+      <w:lvlText w:val=""/>
+      <w:lvlJc w:val="left"/>
+      <w:pPr>
+        <w:ind w:left="2160" w:hanging="360"/>
+      </w:pPr>
+      <w:rPr>
+        <w:rFonts w:ascii="Wingdings" w:hAnsi="Wingdings" w:hint="default"/>
+      </w:rPr>
+    </w:lvl>
+    <w:lvl w:ilvl="3" w:tplc="040C0001" w:tentative="1">
+      <w:start w:val="1"/>
+      <w:numFmt w:val="bullet"/>
+      <w:lvlText w:val=""/>
+      <w:lvlJc w:val="left"/>
+      <w:pPr>
+        <w:ind w:left="2880" w:hanging="360"/>
+      </w:pPr>
+      <w:rPr>
+        <w:rFonts w:ascii="Symbol" w:hAnsi="Symbol" w:hint="default"/>
+      </w:rPr>
+    </w:lvl>
+    <w:lvl w:ilvl="4" w:tplc="040C0003" w:tentative="1">
+      <w:start w:val="1"/>
+      <w:numFmt w:val="bullet"/>
+      <w:lvlText w:val="o"/>
+      <w:lvlJc w:val="left"/>
+      <w:pPr>
+        <w:ind w:left="3600" w:hanging="360"/>
+      </w:pPr>
+      <w:rPr>
+        <w:rFonts w:ascii="Courier New" w:hAnsi="Courier New" w:cs="Courier New" w:hint="default"/>
+      </w:rPr>
+    </w:lvl>
+    <w:lvl w:ilvl="5" w:tplc="040C0005" w:tentative="1">
+      <w:start w:val="1"/>
+      <w:numFmt w:val="bullet"/>
+      <w:lvlText w:val=""/>
+      <w:lvlJc w:val="left"/>
+      <w:pPr>
+        <w:ind w:left="4320" w:hanging="360"/>
+      </w:pPr>
+      <w:rPr>
+        <w:rFonts w:ascii="Wingdings" w:hAnsi="Wingdings" w:hint="default"/>
+      </w:rPr>
+    </w:lvl>
+    <w:lvl w:ilvl="6" w:tplc="040C0001" w:tentative="1">
+      <w:start w:val="1"/>
+      <w:numFmt w:val="bullet"/>
+      <w:lvlText w:val=""/>
+      <w:lvlJc w:val="left"/>
+      <w:pPr>
+        <w:ind w:left="5040" w:hanging="360"/>
+      </w:pPr>
+      <w:rPr>
+        <w:rFonts w:ascii="Symbol" w:hAnsi="Symbol" w:hint="default"/>
+      </w:rPr>
+    </w:lvl>
+    <w:lvl w:ilvl="7" w:tplc="040C0003" w:tentative="1">
+      <w:start w:val="1"/>
+      <w:numFmt w:val="bullet"/>
+      <w:lvlText w:val="o"/>
+      <w:lvlJc w:val="left"/>
+      <w:pPr>
+        <w:ind w:left="5760" w:hanging="360"/>
+      </w:pPr>
+      <w:rPr>
+        <w:rFonts w:ascii="Courier New" w:hAnsi="Courier New" w:cs="Courier New" w:hint="default"/>
+      </w:rPr>
+    </w:lvl>
+    <w:lvl w:ilvl="8" w:tplc="040C0005" w:tentative="1">
+      <w:start w:val="1"/>
+      <w:numFmt w:val="bullet"/>
+      <w:lvlText w:val=""/>
+      <w:lvlJc w:val="left"/>
+      <w:pPr>
+        <w:ind w:left="6480" w:hanging="360"/>
+      </w:pPr>
+      <w:rPr>
+        <w:rFonts w:ascii="Wingdings" w:hAnsi="Wingdings" w:hint="default"/>
+      </w:rPr>
+    </w:lvl>
+  </w:abstractNum>
+  <w:abstractNum w:abstractNumId="3">
+    <w:nsid w:val="1F0237CF"/>
+    <w:multiLevelType w:val="hybridMultilevel"/>
+    <w:tmpl w:val="7C50654A"/>
+    <w:lvl w:ilvl="0" w:tplc="040C0001">
+      <w:start w:val="1"/>
+      <w:numFmt w:val="bullet"/>
+      <w:lvlText w:val=""/>
+      <w:lvlJc w:val="left"/>
+      <w:pPr>
+        <w:ind w:left="720" w:hanging="360"/>
+      </w:pPr>
+      <w:rPr>
+        <w:rFonts w:ascii="Symbol" w:hAnsi="Symbol" w:hint="default"/>
+      </w:rPr>
+    </w:lvl>
+    <w:lvl w:ilvl="1" w:tplc="040C0003" w:tentative="1">
+      <w:start w:val="1"/>
+      <w:numFmt w:val="bullet"/>
+      <w:lvlText w:val="o"/>
+      <w:lvlJc w:val="left"/>
+      <w:pPr>
+        <w:ind w:left="1440" w:hanging="360"/>
+      </w:pPr>
+      <w:rPr>
+        <w:rFonts w:ascii="Courier New" w:hAnsi="Courier New" w:cs="Courier New" w:hint="default"/>
+      </w:rPr>
+    </w:lvl>
+    <w:lvl w:ilvl="2" w:tplc="040C0005" w:tentative="1">
+      <w:start w:val="1"/>
+      <w:numFmt w:val="bullet"/>
+      <w:lvlText w:val=""/>
+      <w:lvlJc w:val="left"/>
+      <w:pPr>
+        <w:ind w:left="2160" w:hanging="360"/>
+      </w:pPr>
+      <w:rPr>
+        <w:rFonts w:ascii="Wingdings" w:hAnsi="Wingdings" w:hint="default"/>
+      </w:rPr>
+    </w:lvl>
+    <w:lvl w:ilvl="3" w:tplc="040C0001" w:tentative="1">
+      <w:start w:val="1"/>
+      <w:numFmt w:val="bullet"/>
+      <w:lvlText w:val=""/>
+      <w:lvlJc w:val="left"/>
+      <w:pPr>
+        <w:ind w:left="2880" w:hanging="360"/>
+      </w:pPr>
+      <w:rPr>
+        <w:rFonts w:ascii="Symbol" w:hAnsi="Symbol" w:hint="default"/>
+      </w:rPr>
+    </w:lvl>
+    <w:lvl w:ilvl="4" w:tplc="040C0003" w:tentative="1">
+      <w:start w:val="1"/>
+      <w:numFmt w:val="bullet"/>
+      <w:lvlText w:val="o"/>
+      <w:lvlJc w:val="left"/>
+      <w:pPr>
+        <w:ind w:left="3600" w:hanging="360"/>
+      </w:pPr>
+      <w:rPr>
+        <w:rFonts w:ascii="Courier New" w:hAnsi="Courier New" w:cs="Courier New" w:hint="default"/>
+      </w:rPr>
+    </w:lvl>
+    <w:lvl w:ilvl="5" w:tplc="040C0005" w:tentative="1">
+      <w:start w:val="1"/>
+      <w:numFmt w:val="bullet"/>
+      <w:lvlText w:val=""/>
+      <w:lvlJc w:val="left"/>
+      <w:pPr>
+        <w:ind w:left="4320" w:hanging="360"/>
+      </w:pPr>
+      <w:rPr>
+        <w:rFonts w:ascii="Wingdings" w:hAnsi="Wingdings" w:hint="default"/>
+      </w:rPr>
+    </w:lvl>
+    <w:lvl w:ilvl="6" w:tplc="040C0001" w:tentative="1">
+      <w:start w:val="1"/>
+      <w:numFmt w:val="bullet"/>
+      <w:lvlText w:val=""/>
+      <w:lvlJc w:val="left"/>
+      <w:pPr>
+        <w:ind w:left="5040" w:hanging="360"/>
+      </w:pPr>
+      <w:rPr>
+        <w:rFonts w:ascii="Symbol" w:hAnsi="Symbol" w:hint="default"/>
+      </w:rPr>
+    </w:lvl>
+    <w:lvl w:ilvl="7" w:tplc="040C0003" w:tentative="1">
+      <w:start w:val="1"/>
+      <w:numFmt w:val="bullet"/>
+      <w:lvlText w:val="o"/>
+      <w:lvlJc w:val="left"/>
+      <w:pPr>
+        <w:ind w:left="5760" w:hanging="360"/>
+      </w:pPr>
+      <w:rPr>
+        <w:rFonts w:ascii="Courier New" w:hAnsi="Courier New" w:cs="Courier New" w:hint="default"/>
+      </w:rPr>
+    </w:lvl>
+    <w:lvl w:ilvl="8" w:tplc="040C0005" w:tentative="1">
+      <w:start w:val="1"/>
+      <w:numFmt w:val="bullet"/>
+      <w:lvlText w:val=""/>
+      <w:lvlJc w:val="left"/>
+      <w:pPr>
+        <w:ind w:left="6480" w:hanging="360"/>
+      </w:pPr>
+      <w:rPr>
+        <w:rFonts w:ascii="Wingdings" w:hAnsi="Wingdings" w:hint="default"/>
+      </w:rPr>
+    </w:lvl>
+  </w:abstractNum>
+  <w:abstractNum w:abstractNumId="4">
+    <w:nsid w:val="46B26268"/>
+    <w:multiLevelType w:val="hybridMultilevel"/>
+    <w:tmpl w:val="F9469C56"/>
+    <w:lvl w:ilvl="0" w:tplc="040C0001">
+      <w:start w:val="1"/>
+      <w:numFmt w:val="bullet"/>
+      <w:lvlText w:val=""/>
+      <w:lvlJc w:val="left"/>
+      <w:pPr>
+        <w:ind w:left="720" w:hanging="360"/>
+      </w:pPr>
+      <w:rPr>
+        <w:rFonts w:ascii="Symbol" w:hAnsi="Symbol" w:hint="default"/>
+      </w:rPr>
+    </w:lvl>
+    <w:lvl w:ilvl="1" w:tplc="040C0003" w:tentative="1">
+      <w:start w:val="1"/>
+      <w:numFmt w:val="bullet"/>
+      <w:lvlText w:val="o"/>
+      <w:lvlJc w:val="left"/>
+      <w:pPr>
+        <w:ind w:left="1440" w:hanging="360"/>
+      </w:pPr>
+      <w:rPr>
+        <w:rFonts w:ascii="Courier New" w:hAnsi="Courier New" w:cs="Courier New" w:hint="default"/>
+      </w:rPr>
+    </w:lvl>
+    <w:lvl w:ilvl="2" w:tplc="040C0005" w:tentative="1">
+      <w:start w:val="1"/>
+      <w:numFmt w:val="bullet"/>
+      <w:lvlText w:val=""/>
+      <w:lvlJc w:val="left"/>
+      <w:pPr>
+        <w:ind w:left="2160" w:hanging="360"/>
+      </w:pPr>
+      <w:rPr>
+        <w:rFonts w:ascii="Wingdings" w:hAnsi="Wingdings" w:hint="default"/>
+      </w:rPr>
+    </w:lvl>
+    <w:lvl w:ilvl="3" w:tplc="040C0001" w:tentative="1">
+      <w:start w:val="1"/>
+      <w:numFmt w:val="bullet"/>
+      <w:lvlText w:val=""/>
+      <w:lvlJc w:val="left"/>
+      <w:pPr>
+        <w:ind w:left="2880" w:hanging="360"/>
+      </w:pPr>
+      <w:rPr>
+        <w:rFonts w:ascii="Symbol" w:hAnsi="Symbol" w:hint="default"/>
+      </w:rPr>
+    </w:lvl>
+    <w:lvl w:ilvl="4" w:tplc="040C0003" w:tentative="1">
+      <w:start w:val="1"/>
+      <w:numFmt w:val="bullet"/>
+      <w:lvlText w:val="o"/>
+      <w:lvlJc w:val="left"/>
+      <w:pPr>
+        <w:ind w:left="3600" w:hanging="360"/>
+      </w:pPr>
+      <w:rPr>
+        <w:rFonts w:ascii="Courier New" w:hAnsi="Courier New" w:cs="Courier New" w:hint="default"/>
+      </w:rPr>
+    </w:lvl>
+    <w:lvl w:ilvl="5" w:tplc="040C0005" w:tentative="1">
+      <w:start w:val="1"/>
+      <w:numFmt w:val="bullet"/>
+      <w:lvlText w:val=""/>
+      <w:lvlJc w:val="left"/>
+      <w:pPr>
+        <w:ind w:left="4320" w:hanging="360"/>
+      </w:pPr>
+      <w:rPr>
+        <w:rFonts w:ascii="Wingdings" w:hAnsi="Wingdings" w:hint="default"/>
+      </w:rPr>
+    </w:lvl>
+    <w:lvl w:ilvl="6" w:tplc="040C0001" w:tentative="1">
+      <w:start w:val="1"/>
+      <w:numFmt w:val="bullet"/>
+      <w:lvlText w:val=""/>
+      <w:lvlJc w:val="left"/>
+      <w:pPr>
+        <w:ind w:left="5040" w:hanging="360"/>
+      </w:pPr>
+      <w:rPr>
+        <w:rFonts w:ascii="Symbol" w:hAnsi="Symbol" w:hint="default"/>
+      </w:rPr>
+    </w:lvl>
+    <w:lvl w:ilvl="7" w:tplc="040C0003" w:tentative="1">
+      <w:start w:val="1"/>
+      <w:numFmt w:val="bullet"/>
+      <w:lvlText w:val="o"/>
+      <w:lvlJc w:val="left"/>
+      <w:pPr>
+        <w:ind w:left="5760" w:hanging="360"/>
+      </w:pPr>
+      <w:rPr>
+        <w:rFonts w:ascii="Courier New" w:hAnsi="Courier New" w:cs="Courier New" w:hint="default"/>
+      </w:rPr>
+    </w:lvl>
+    <w:lvl w:ilvl="8" w:tplc="040C0005" w:tentative="1">
+      <w:start w:val="1"/>
+      <w:numFmt w:val="bullet"/>
+      <w:lvlText w:val=""/>
+      <w:lvlJc w:val="left"/>
+      <w:pPr>
+        <w:ind w:left="6480" w:hanging="360"/>
+      </w:pPr>
+      <w:rPr>
+        <w:rFonts w:ascii="Wingdings" w:hAnsi="Wingdings" w:hint="default"/>
+      </w:rPr>
+    </w:lvl>
+  </w:abstractNum>
+  <w:abstractNum w:abstractNumId="5">
+    <w:nsid w:val="5FDF3C3D"/>
+    <w:multiLevelType w:val="hybridMultilevel"/>
+    <w:tmpl w:val="43C43F04"/>
+    <w:lvl w:ilvl="0" w:tplc="040C0001">
+      <w:start w:val="1"/>
+      <w:numFmt w:val="bullet"/>
+      <w:lvlText w:val=""/>
+      <w:lvlJc w:val="left"/>
+      <w:pPr>
+        <w:ind w:left="720" w:hanging="360"/>
+      </w:pPr>
+      <w:rPr>
+        <w:rFonts w:ascii="Symbol" w:hAnsi="Symbol" w:hint="default"/>
+      </w:rPr>
+    </w:lvl>
+    <w:lvl w:ilvl="1" w:tplc="040C0003" w:tentative="1">
+      <w:start w:val="1"/>
+      <w:numFmt w:val="bullet"/>
+      <w:lvlText w:val="o"/>
+      <w:lvlJc w:val="left"/>
+      <w:pPr>
+        <w:ind w:left="1440" w:hanging="360"/>
+      </w:pPr>
+      <w:rPr>
+        <w:rFonts w:ascii="Courier New" w:hAnsi="Courier New" w:cs="Courier New" w:hint="default"/>
+      </w:rPr>
+    </w:lvl>
+    <w:lvl w:ilvl="2" w:tplc="040C0005" w:tentative="1">
+      <w:start w:val="1"/>
+      <w:numFmt w:val="bullet"/>
+      <w:lvlText w:val=""/>
+      <w:lvlJc w:val="left"/>
+      <w:pPr>
+        <w:ind w:left="2160" w:hanging="360"/>
+      </w:pPr>
+      <w:rPr>
+        <w:rFonts w:ascii="Wingdings" w:hAnsi="Wingdings" w:hint="default"/>
+      </w:rPr>
+    </w:lvl>
+    <w:lvl w:ilvl="3" w:tplc="040C0001" w:tentative="1">
+      <w:start w:val="1"/>
+      <w:numFmt w:val="bullet"/>
+      <w:lvlText w:val=""/>
+      <w:lvlJc w:val="left"/>
+      <w:pPr>
+        <w:ind w:left="2880" w:hanging="360"/>
+      </w:pPr>
+      <w:rPr>
+        <w:rFonts w:ascii="Symbol" w:hAnsi="Symbol" w:hint="default"/>
+      </w:rPr>
+    </w:lvl>
+    <w:lvl w:ilvl="4" w:tplc="040C0003" w:tentative="1">
+      <w:start w:val="1"/>
+      <w:numFmt w:val="bullet"/>
+      <w:lvlText w:val="o"/>
+      <w:lvlJc w:val="left"/>
+      <w:pPr>
+        <w:ind w:left="3600" w:hanging="360"/>
+      </w:pPr>
+      <w:rPr>
+        <w:rFonts w:ascii="Courier New" w:hAnsi="Courier New" w:cs="Courier New" w:hint="default"/>
+      </w:rPr>
+    </w:lvl>
+    <w:lvl w:ilvl="5" w:tplc="040C0005" w:tentative="1">
+      <w:start w:val="1"/>
+      <w:numFmt w:val="bullet"/>
+      <w:lvlText w:val=""/>
+      <w:lvlJc w:val="left"/>
+      <w:pPr>
+        <w:ind w:left="4320" w:hanging="360"/>
+      </w:pPr>
+      <w:rPr>
+        <w:rFonts w:ascii="Wingdings" w:hAnsi="Wingdings" w:hint="default"/>
+      </w:rPr>
+    </w:lvl>
+    <w:lvl w:ilvl="6" w:tplc="040C0001" w:tentative="1">
+      <w:start w:val="1"/>
+      <w:numFmt w:val="bullet"/>
+      <w:lvlText w:val=""/>
+      <w:lvlJc w:val="left"/>
+      <w:pPr>
+        <w:ind w:left="5040" w:hanging="360"/>
+      </w:pPr>
+      <w:rPr>
+        <w:rFonts w:ascii="Symbol" w:hAnsi="Symbol" w:hint="default"/>
+      </w:rPr>
+    </w:lvl>
+    <w:lvl w:ilvl="7" w:tplc="040C0003" w:tentative="1">
+      <w:start w:val="1"/>
+      <w:numFmt w:val="bullet"/>
+      <w:lvlText w:val="o"/>
+      <w:lvlJc w:val="left"/>
+      <w:pPr>
+        <w:ind w:left="5760" w:hanging="360"/>
+      </w:pPr>
+      <w:rPr>
+        <w:rFonts w:ascii="Courier New" w:hAnsi="Courier New" w:cs="Courier New" w:hint="default"/>
+      </w:rPr>
+    </w:lvl>
+    <w:lvl w:ilvl="8" w:tplc="040C0005" w:tentative="1">
+      <w:start w:val="1"/>
+      <w:numFmt w:val="bullet"/>
+      <w:lvlText w:val=""/>
+      <w:lvlJc w:val="left"/>
+      <w:pPr>
+        <w:ind w:left="6480" w:hanging="360"/>
+      </w:pPr>
+      <w:rPr>
+        <w:rFonts w:ascii="Wingdings" w:hAnsi="Wingdings" w:hint="default"/>
+      </w:rPr>
+    </w:lvl>
+  </w:abstractNum>
+  <w:abstractNum w:abstractNumId="6">
+    <w:nsid w:val="65900C10"/>
+    <w:multiLevelType w:val="hybridMultilevel"/>
+    <w:tmpl w:val="CD00F97C"/>
+    <w:lvl w:ilvl="0" w:tplc="040C0001">
+      <w:start w:val="1"/>
+      <w:numFmt w:val="bullet"/>
+      <w:lvlText w:val=""/>
+      <w:lvlJc w:val="left"/>
+      <w:pPr>
+        <w:ind w:left="720" w:hanging="360"/>
+      </w:pPr>
+      <w:rPr>
+        <w:rFonts w:ascii="Symbol" w:hAnsi="Symbol" w:hint="default"/>
+      </w:rPr>
+    </w:lvl>
+    <w:lvl w:ilvl="1" w:tplc="040C0003" w:tentative="1">
+      <w:start w:val="1"/>
+      <w:numFmt w:val="bullet"/>
+      <w:lvlText w:val="o"/>
+      <w:lvlJc w:val="left"/>
+      <w:pPr>
+        <w:ind w:left="1440" w:hanging="360"/>
+      </w:pPr>
+      <w:rPr>
+        <w:rFonts w:ascii="Courier New" w:hAnsi="Courier New" w:cs="Courier New" w:hint="default"/>
+      </w:rPr>
+    </w:lvl>
+    <w:lvl w:ilvl="2" w:tplc="040C0005" w:tentative="1">
+      <w:start w:val="1"/>
+      <w:numFmt w:val="bullet"/>
+      <w:lvlText w:val=""/>
+      <w:lvlJc w:val="left"/>
+      <w:pPr>
+        <w:ind w:left="2160" w:hanging="360"/>
+      </w:pPr>
+      <w:rPr>
+        <w:rFonts w:ascii="Wingdings" w:hAnsi="Wingdings" w:hint="default"/>
+      </w:rPr>
+    </w:lvl>
+    <w:lvl w:ilvl="3" w:tplc="040C0001" w:tentative="1">
+      <w:start w:val="1"/>
+      <w:numFmt w:val="bullet"/>
+      <w:lvlText w:val=""/>
+      <w:lvlJc w:val="left"/>
+      <w:pPr>
+        <w:ind w:left="2880" w:hanging="360"/>
+      </w:pPr>
+      <w:rPr>
+        <w:rFonts w:ascii="Symbol" w:hAnsi="Symbol" w:hint="default"/>
+      </w:rPr>
+    </w:lvl>
+    <w:lvl w:ilvl="4" w:tplc="040C0003" w:tentative="1">
+      <w:start w:val="1"/>
+      <w:numFmt w:val="bullet"/>
+      <w:lvlText w:val="o"/>
+      <w:lvlJc w:val="left"/>
+      <w:pPr>
+        <w:ind w:left="3600" w:hanging="360"/>
+      </w:pPr>
+      <w:rPr>
+        <w:rFonts w:ascii="Courier New" w:hAnsi="Courier New" w:cs="Courier New" w:hint="default"/>
+      </w:rPr>
+    </w:lvl>
+    <w:lvl w:ilvl="5" w:tplc="040C0005" w:tentative="1">
+      <w:start w:val="1"/>
+      <w:numFmt w:val="bullet"/>
+      <w:lvlText w:val=""/>
+      <w:lvlJc w:val="left"/>
+      <w:pPr>
+        <w:ind w:left="4320" w:hanging="360"/>
+      </w:pPr>
+      <w:rPr>
+        <w:rFonts w:ascii="Wingdings" w:hAnsi="Wingdings" w:hint="default"/>
+      </w:rPr>
+    </w:lvl>
+    <w:lvl w:ilvl="6" w:tplc="040C0001" w:tentative="1">
+      <w:start w:val="1"/>
+      <w:numFmt w:val="bullet"/>
+      <w:lvlText w:val=""/>
+      <w:lvlJc w:val="left"/>
+      <w:pPr>
+        <w:ind w:left="5040" w:hanging="360"/>
+      </w:pPr>
+      <w:rPr>
+        <w:rFonts w:ascii="Symbol" w:hAnsi="Symbol" w:hint="default"/>
+      </w:rPr>
+    </w:lvl>
+    <w:lvl w:ilvl="7" w:tplc="040C0003" w:tentative="1">
+      <w:start w:val="1"/>
+      <w:numFmt w:val="bullet"/>
+      <w:lvlText w:val="o"/>
+      <w:lvlJc w:val="left"/>
+      <w:pPr>
+        <w:ind w:left="5760" w:hanging="360"/>
+      </w:pPr>
+      <w:rPr>
+        <w:rFonts w:ascii="Courier New" w:hAnsi="Courier New" w:cs="Courier New" w:hint="default"/>
+      </w:rPr>
+    </w:lvl>
+    <w:lvl w:ilvl="8" w:tplc="040C0005" w:tentative="1">
+      <w:start w:val="1"/>
+      <w:numFmt w:val="bullet"/>
+      <w:lvlText w:val=""/>
+      <w:lvlJc w:val="left"/>
+      <w:pPr>
+        <w:ind w:left="6480" w:hanging="360"/>
+      </w:pPr>
+      <w:rPr>
+        <w:rFonts w:ascii="Wingdings" w:hAnsi="Wingdings" w:hint="default"/>
+      </w:rPr>
+    </w:lvl>
+  </w:abstractNum>
+  <w:abstractNum w:abstractNumId="7">
     <w:nsid w:val="6D580C8D"/>
     <w:multiLevelType w:val="hybridMultilevel"/>
     <w:tmpl w:val="57D4D3A4"/>
@@ -5782,6 +8600,21 @@
     <w:abstractNumId w:val="1"/>
   </w:num>
   <w:num w:numId="3">
+    <w:abstractNumId w:val="7"/>
+  </w:num>
+  <w:num w:numId="4">
+    <w:abstractNumId w:val="3"/>
+  </w:num>
+  <w:num w:numId="5">
+    <w:abstractNumId w:val="4"/>
+  </w:num>
+  <w:num w:numId="6">
+    <w:abstractNumId w:val="5"/>
+  </w:num>
+  <w:num w:numId="7">
+    <w:abstractNumId w:val="6"/>
+  </w:num>
+  <w:num w:numId="8">
     <w:abstractNumId w:val="2"/>
   </w:num>
 </w:numbering>
@@ -6022,7 +8855,6 @@
     <w:next w:val="Normal"/>
     <w:link w:val="Titre4Car"/>
     <w:uiPriority w:val="9"/>
-    <w:semiHidden/>
     <w:unhideWhenUsed/>
     <w:qFormat/>
     <w:rsid w:val="00FC2A5E"/>
@@ -6043,7 +8875,6 @@
     <w:next w:val="Normal"/>
     <w:link w:val="Titre5Car"/>
     <w:uiPriority w:val="9"/>
-    <w:semiHidden/>
     <w:unhideWhenUsed/>
     <w:qFormat/>
     <w:rsid w:val="00FC2A5E"/>
@@ -6431,7 +9262,6 @@
     <w:basedOn w:val="Policepardfaut"/>
     <w:link w:val="Titre4"/>
     <w:uiPriority w:val="9"/>
-    <w:semiHidden/>
     <w:rsid w:val="00FC2A5E"/>
     <w:rPr>
       <w:rFonts w:asciiTheme="majorHAnsi" w:eastAsiaTheme="majorEastAsia" w:hAnsiTheme="majorHAnsi" w:cstheme="majorBidi"/>
@@ -6443,7 +9273,6 @@
     <w:basedOn w:val="Policepardfaut"/>
     <w:link w:val="Titre5"/>
     <w:uiPriority w:val="9"/>
-    <w:semiHidden/>
     <w:rsid w:val="00FC2A5E"/>
     <w:rPr>
       <w:i/>
@@ -6871,6 +9700,206 @@
     <w:name w:val="kc"/>
     <w:basedOn w:val="Policepardfaut"/>
     <w:rsid w:val="00367679"/>
+  </w:style>
+  <w:style w:type="table" w:styleId="Listeclaire-Accent1">
+    <w:name w:val="Light List Accent 1"/>
+    <w:basedOn w:val="TableauNormal"/>
+    <w:uiPriority w:val="61"/>
+    <w:qFormat/>
+    <w:rsid w:val="00FD4C6C"/>
+    <w:pPr>
+      <w:spacing w:after="0" w:line="240" w:lineRule="auto"/>
+    </w:pPr>
+    <w:tblPr>
+      <w:tblStyleRowBandSize w:val="1"/>
+      <w:tblStyleColBandSize w:val="1"/>
+      <w:tblInd w:w="0" w:type="dxa"/>
+      <w:tblBorders>
+        <w:top w:val="single" w:sz="8" w:space="0" w:color="FE8637" w:themeColor="accent1"/>
+        <w:left w:val="single" w:sz="8" w:space="0" w:color="FE8637" w:themeColor="accent1"/>
+        <w:bottom w:val="single" w:sz="8" w:space="0" w:color="FE8637" w:themeColor="accent1"/>
+        <w:right w:val="single" w:sz="8" w:space="0" w:color="FE8637" w:themeColor="accent1"/>
+      </w:tblBorders>
+      <w:tblCellMar>
+        <w:top w:w="0" w:type="dxa"/>
+        <w:left w:w="108" w:type="dxa"/>
+        <w:bottom w:w="0" w:type="dxa"/>
+        <w:right w:w="108" w:type="dxa"/>
+      </w:tblCellMar>
+    </w:tblPr>
+    <w:tblStylePr w:type="firstRow">
+      <w:pPr>
+        <w:spacing w:before="0" w:after="0" w:line="240" w:lineRule="auto"/>
+      </w:pPr>
+      <w:rPr>
+        <w:b/>
+        <w:bCs/>
+        <w:color w:val="FFFFFF" w:themeColor="background1"/>
+      </w:rPr>
+      <w:tblPr/>
+      <w:tcPr>
+        <w:shd w:val="clear" w:color="auto" w:fill="FE8637" w:themeFill="accent1"/>
+      </w:tcPr>
+    </w:tblStylePr>
+    <w:tblStylePr w:type="lastRow">
+      <w:pPr>
+        <w:spacing w:before="0" w:after="0" w:line="240" w:lineRule="auto"/>
+      </w:pPr>
+      <w:rPr>
+        <w:b/>
+        <w:bCs/>
+      </w:rPr>
+      <w:tblPr/>
+      <w:tcPr>
+        <w:tcBorders>
+          <w:top w:val="double" w:sz="6" w:space="0" w:color="FE8637" w:themeColor="accent1"/>
+          <w:left w:val="single" w:sz="8" w:space="0" w:color="FE8637" w:themeColor="accent1"/>
+          <w:bottom w:val="single" w:sz="8" w:space="0" w:color="FE8637" w:themeColor="accent1"/>
+          <w:right w:val="single" w:sz="8" w:space="0" w:color="FE8637" w:themeColor="accent1"/>
+        </w:tcBorders>
+      </w:tcPr>
+    </w:tblStylePr>
+    <w:tblStylePr w:type="firstCol">
+      <w:rPr>
+        <w:b/>
+        <w:bCs/>
+      </w:rPr>
+    </w:tblStylePr>
+    <w:tblStylePr w:type="lastCol">
+      <w:rPr>
+        <w:b/>
+        <w:bCs/>
+      </w:rPr>
+    </w:tblStylePr>
+    <w:tblStylePr w:type="band1Vert">
+      <w:tblPr/>
+      <w:tcPr>
+        <w:tcBorders>
+          <w:top w:val="single" w:sz="8" w:space="0" w:color="FE8637" w:themeColor="accent1"/>
+          <w:left w:val="single" w:sz="8" w:space="0" w:color="FE8637" w:themeColor="accent1"/>
+          <w:bottom w:val="single" w:sz="8" w:space="0" w:color="FE8637" w:themeColor="accent1"/>
+          <w:right w:val="single" w:sz="8" w:space="0" w:color="FE8637" w:themeColor="accent1"/>
+        </w:tcBorders>
+      </w:tcPr>
+    </w:tblStylePr>
+    <w:tblStylePr w:type="band1Horz">
+      <w:tblPr/>
+      <w:tcPr>
+        <w:tcBorders>
+          <w:top w:val="single" w:sz="8" w:space="0" w:color="FE8637" w:themeColor="accent1"/>
+          <w:left w:val="single" w:sz="8" w:space="0" w:color="FE8637" w:themeColor="accent1"/>
+          <w:bottom w:val="single" w:sz="8" w:space="0" w:color="FE8637" w:themeColor="accent1"/>
+          <w:right w:val="single" w:sz="8" w:space="0" w:color="FE8637" w:themeColor="accent1"/>
+        </w:tcBorders>
+      </w:tcPr>
+    </w:tblStylePr>
+  </w:style>
+  <w:style w:type="table" w:styleId="Tramemoyenne1-Accent1">
+    <w:name w:val="Medium Shading 1 Accent 1"/>
+    <w:basedOn w:val="TableauNormal"/>
+    <w:uiPriority w:val="63"/>
+    <w:qFormat/>
+    <w:rsid w:val="00FD4C6C"/>
+    <w:pPr>
+      <w:spacing w:after="0" w:line="240" w:lineRule="auto"/>
+    </w:pPr>
+    <w:tblPr>
+      <w:tblStyleRowBandSize w:val="1"/>
+      <w:tblStyleColBandSize w:val="1"/>
+      <w:tblInd w:w="0" w:type="dxa"/>
+      <w:tblBorders>
+        <w:top w:val="single" w:sz="8" w:space="0" w:color="FEA469" w:themeColor="accent1" w:themeTint="BF"/>
+        <w:left w:val="single" w:sz="8" w:space="0" w:color="FEA469" w:themeColor="accent1" w:themeTint="BF"/>
+        <w:bottom w:val="single" w:sz="8" w:space="0" w:color="FEA469" w:themeColor="accent1" w:themeTint="BF"/>
+        <w:right w:val="single" w:sz="8" w:space="0" w:color="FEA469" w:themeColor="accent1" w:themeTint="BF"/>
+        <w:insideH w:val="single" w:sz="8" w:space="0" w:color="FEA469" w:themeColor="accent1" w:themeTint="BF"/>
+      </w:tblBorders>
+      <w:tblCellMar>
+        <w:top w:w="0" w:type="dxa"/>
+        <w:left w:w="108" w:type="dxa"/>
+        <w:bottom w:w="0" w:type="dxa"/>
+        <w:right w:w="108" w:type="dxa"/>
+      </w:tblCellMar>
+    </w:tblPr>
+    <w:tblStylePr w:type="firstRow">
+      <w:pPr>
+        <w:spacing w:before="0" w:after="0" w:line="240" w:lineRule="auto"/>
+      </w:pPr>
+      <w:rPr>
+        <w:b/>
+        <w:bCs/>
+        <w:color w:val="FFFFFF" w:themeColor="background1"/>
+      </w:rPr>
+      <w:tblPr/>
+      <w:tcPr>
+        <w:tcBorders>
+          <w:top w:val="single" w:sz="8" w:space="0" w:color="FEA469" w:themeColor="accent1" w:themeTint="BF"/>
+          <w:left w:val="single" w:sz="8" w:space="0" w:color="FEA469" w:themeColor="accent1" w:themeTint="BF"/>
+          <w:bottom w:val="single" w:sz="8" w:space="0" w:color="FEA469" w:themeColor="accent1" w:themeTint="BF"/>
+          <w:right w:val="single" w:sz="8" w:space="0" w:color="FEA469" w:themeColor="accent1" w:themeTint="BF"/>
+          <w:insideH w:val="nil"/>
+          <w:insideV w:val="nil"/>
+        </w:tcBorders>
+        <w:shd w:val="clear" w:color="auto" w:fill="FE8637" w:themeFill="accent1"/>
+      </w:tcPr>
+    </w:tblStylePr>
+    <w:tblStylePr w:type="lastRow">
+      <w:pPr>
+        <w:spacing w:before="0" w:after="0" w:line="240" w:lineRule="auto"/>
+      </w:pPr>
+      <w:rPr>
+        <w:b/>
+        <w:bCs/>
+      </w:rPr>
+      <w:tblPr/>
+      <w:tcPr>
+        <w:tcBorders>
+          <w:top w:val="double" w:sz="6" w:space="0" w:color="FEA469" w:themeColor="accent1" w:themeTint="BF"/>
+          <w:left w:val="single" w:sz="8" w:space="0" w:color="FEA469" w:themeColor="accent1" w:themeTint="BF"/>
+          <w:bottom w:val="single" w:sz="8" w:space="0" w:color="FEA469" w:themeColor="accent1" w:themeTint="BF"/>
+          <w:right w:val="single" w:sz="8" w:space="0" w:color="FEA469" w:themeColor="accent1" w:themeTint="BF"/>
+          <w:insideH w:val="nil"/>
+          <w:insideV w:val="nil"/>
+        </w:tcBorders>
+      </w:tcPr>
+    </w:tblStylePr>
+    <w:tblStylePr w:type="firstCol">
+      <w:rPr>
+        <w:b/>
+        <w:bCs/>
+      </w:rPr>
+    </w:tblStylePr>
+    <w:tblStylePr w:type="lastCol">
+      <w:rPr>
+        <w:b/>
+        <w:bCs/>
+      </w:rPr>
+    </w:tblStylePr>
+    <w:tblStylePr w:type="band1Vert">
+      <w:tblPr/>
+      <w:tcPr>
+        <w:shd w:val="clear" w:color="auto" w:fill="FEE1CD" w:themeFill="accent1" w:themeFillTint="3F"/>
+      </w:tcPr>
+    </w:tblStylePr>
+    <w:tblStylePr w:type="band1Horz">
+      <w:tblPr/>
+      <w:tcPr>
+        <w:tcBorders>
+          <w:insideH w:val="nil"/>
+          <w:insideV w:val="nil"/>
+        </w:tcBorders>
+        <w:shd w:val="clear" w:color="auto" w:fill="FEE1CD" w:themeFill="accent1" w:themeFillTint="3F"/>
+      </w:tcPr>
+    </w:tblStylePr>
+    <w:tblStylePr w:type="band2Horz">
+      <w:tblPr/>
+      <w:tcPr>
+        <w:tcBorders>
+          <w:insideH w:val="nil"/>
+          <w:insideV w:val="nil"/>
+        </w:tcBorders>
+      </w:tcPr>
+    </w:tblStylePr>
   </w:style>
 </w:styles>
 </file>
@@ -7110,7 +10139,6 @@
     <w:next w:val="Normal"/>
     <w:link w:val="Titre4Car"/>
     <w:uiPriority w:val="9"/>
-    <w:semiHidden/>
     <w:unhideWhenUsed/>
     <w:qFormat/>
     <w:rsid w:val="00FC2A5E"/>
@@ -7131,7 +10159,6 @@
     <w:next w:val="Normal"/>
     <w:link w:val="Titre5Car"/>
     <w:uiPriority w:val="9"/>
-    <w:semiHidden/>
     <w:unhideWhenUsed/>
     <w:qFormat/>
     <w:rsid w:val="00FC2A5E"/>
@@ -7519,7 +10546,6 @@
     <w:basedOn w:val="Policepardfaut"/>
     <w:link w:val="Titre4"/>
     <w:uiPriority w:val="9"/>
-    <w:semiHidden/>
     <w:rsid w:val="00FC2A5E"/>
     <w:rPr>
       <w:rFonts w:asciiTheme="majorHAnsi" w:eastAsiaTheme="majorEastAsia" w:hAnsiTheme="majorHAnsi" w:cstheme="majorBidi"/>
@@ -7531,7 +10557,6 @@
     <w:basedOn w:val="Policepardfaut"/>
     <w:link w:val="Titre5"/>
     <w:uiPriority w:val="9"/>
-    <w:semiHidden/>
     <w:rsid w:val="00FC2A5E"/>
     <w:rPr>
       <w:i/>
@@ -7959,6 +10984,206 @@
     <w:name w:val="kc"/>
     <w:basedOn w:val="Policepardfaut"/>
     <w:rsid w:val="00367679"/>
+  </w:style>
+  <w:style w:type="table" w:styleId="Listeclaire-Accent1">
+    <w:name w:val="Light List Accent 1"/>
+    <w:basedOn w:val="TableauNormal"/>
+    <w:uiPriority w:val="61"/>
+    <w:qFormat/>
+    <w:rsid w:val="00FD4C6C"/>
+    <w:pPr>
+      <w:spacing w:after="0" w:line="240" w:lineRule="auto"/>
+    </w:pPr>
+    <w:tblPr>
+      <w:tblStyleRowBandSize w:val="1"/>
+      <w:tblStyleColBandSize w:val="1"/>
+      <w:tblInd w:w="0" w:type="dxa"/>
+      <w:tblBorders>
+        <w:top w:val="single" w:sz="8" w:space="0" w:color="FE8637" w:themeColor="accent1"/>
+        <w:left w:val="single" w:sz="8" w:space="0" w:color="FE8637" w:themeColor="accent1"/>
+        <w:bottom w:val="single" w:sz="8" w:space="0" w:color="FE8637" w:themeColor="accent1"/>
+        <w:right w:val="single" w:sz="8" w:space="0" w:color="FE8637" w:themeColor="accent1"/>
+      </w:tblBorders>
+      <w:tblCellMar>
+        <w:top w:w="0" w:type="dxa"/>
+        <w:left w:w="108" w:type="dxa"/>
+        <w:bottom w:w="0" w:type="dxa"/>
+        <w:right w:w="108" w:type="dxa"/>
+      </w:tblCellMar>
+    </w:tblPr>
+    <w:tblStylePr w:type="firstRow">
+      <w:pPr>
+        <w:spacing w:before="0" w:after="0" w:line="240" w:lineRule="auto"/>
+      </w:pPr>
+      <w:rPr>
+        <w:b/>
+        <w:bCs/>
+        <w:color w:val="FFFFFF" w:themeColor="background1"/>
+      </w:rPr>
+      <w:tblPr/>
+      <w:tcPr>
+        <w:shd w:val="clear" w:color="auto" w:fill="FE8637" w:themeFill="accent1"/>
+      </w:tcPr>
+    </w:tblStylePr>
+    <w:tblStylePr w:type="lastRow">
+      <w:pPr>
+        <w:spacing w:before="0" w:after="0" w:line="240" w:lineRule="auto"/>
+      </w:pPr>
+      <w:rPr>
+        <w:b/>
+        <w:bCs/>
+      </w:rPr>
+      <w:tblPr/>
+      <w:tcPr>
+        <w:tcBorders>
+          <w:top w:val="double" w:sz="6" w:space="0" w:color="FE8637" w:themeColor="accent1"/>
+          <w:left w:val="single" w:sz="8" w:space="0" w:color="FE8637" w:themeColor="accent1"/>
+          <w:bottom w:val="single" w:sz="8" w:space="0" w:color="FE8637" w:themeColor="accent1"/>
+          <w:right w:val="single" w:sz="8" w:space="0" w:color="FE8637" w:themeColor="accent1"/>
+        </w:tcBorders>
+      </w:tcPr>
+    </w:tblStylePr>
+    <w:tblStylePr w:type="firstCol">
+      <w:rPr>
+        <w:b/>
+        <w:bCs/>
+      </w:rPr>
+    </w:tblStylePr>
+    <w:tblStylePr w:type="lastCol">
+      <w:rPr>
+        <w:b/>
+        <w:bCs/>
+      </w:rPr>
+    </w:tblStylePr>
+    <w:tblStylePr w:type="band1Vert">
+      <w:tblPr/>
+      <w:tcPr>
+        <w:tcBorders>
+          <w:top w:val="single" w:sz="8" w:space="0" w:color="FE8637" w:themeColor="accent1"/>
+          <w:left w:val="single" w:sz="8" w:space="0" w:color="FE8637" w:themeColor="accent1"/>
+          <w:bottom w:val="single" w:sz="8" w:space="0" w:color="FE8637" w:themeColor="accent1"/>
+          <w:right w:val="single" w:sz="8" w:space="0" w:color="FE8637" w:themeColor="accent1"/>
+        </w:tcBorders>
+      </w:tcPr>
+    </w:tblStylePr>
+    <w:tblStylePr w:type="band1Horz">
+      <w:tblPr/>
+      <w:tcPr>
+        <w:tcBorders>
+          <w:top w:val="single" w:sz="8" w:space="0" w:color="FE8637" w:themeColor="accent1"/>
+          <w:left w:val="single" w:sz="8" w:space="0" w:color="FE8637" w:themeColor="accent1"/>
+          <w:bottom w:val="single" w:sz="8" w:space="0" w:color="FE8637" w:themeColor="accent1"/>
+          <w:right w:val="single" w:sz="8" w:space="0" w:color="FE8637" w:themeColor="accent1"/>
+        </w:tcBorders>
+      </w:tcPr>
+    </w:tblStylePr>
+  </w:style>
+  <w:style w:type="table" w:styleId="Tramemoyenne1-Accent1">
+    <w:name w:val="Medium Shading 1 Accent 1"/>
+    <w:basedOn w:val="TableauNormal"/>
+    <w:uiPriority w:val="63"/>
+    <w:qFormat/>
+    <w:rsid w:val="00FD4C6C"/>
+    <w:pPr>
+      <w:spacing w:after="0" w:line="240" w:lineRule="auto"/>
+    </w:pPr>
+    <w:tblPr>
+      <w:tblStyleRowBandSize w:val="1"/>
+      <w:tblStyleColBandSize w:val="1"/>
+      <w:tblInd w:w="0" w:type="dxa"/>
+      <w:tblBorders>
+        <w:top w:val="single" w:sz="8" w:space="0" w:color="FEA469" w:themeColor="accent1" w:themeTint="BF"/>
+        <w:left w:val="single" w:sz="8" w:space="0" w:color="FEA469" w:themeColor="accent1" w:themeTint="BF"/>
+        <w:bottom w:val="single" w:sz="8" w:space="0" w:color="FEA469" w:themeColor="accent1" w:themeTint="BF"/>
+        <w:right w:val="single" w:sz="8" w:space="0" w:color="FEA469" w:themeColor="accent1" w:themeTint="BF"/>
+        <w:insideH w:val="single" w:sz="8" w:space="0" w:color="FEA469" w:themeColor="accent1" w:themeTint="BF"/>
+      </w:tblBorders>
+      <w:tblCellMar>
+        <w:top w:w="0" w:type="dxa"/>
+        <w:left w:w="108" w:type="dxa"/>
+        <w:bottom w:w="0" w:type="dxa"/>
+        <w:right w:w="108" w:type="dxa"/>
+      </w:tblCellMar>
+    </w:tblPr>
+    <w:tblStylePr w:type="firstRow">
+      <w:pPr>
+        <w:spacing w:before="0" w:after="0" w:line="240" w:lineRule="auto"/>
+      </w:pPr>
+      <w:rPr>
+        <w:b/>
+        <w:bCs/>
+        <w:color w:val="FFFFFF" w:themeColor="background1"/>
+      </w:rPr>
+      <w:tblPr/>
+      <w:tcPr>
+        <w:tcBorders>
+          <w:top w:val="single" w:sz="8" w:space="0" w:color="FEA469" w:themeColor="accent1" w:themeTint="BF"/>
+          <w:left w:val="single" w:sz="8" w:space="0" w:color="FEA469" w:themeColor="accent1" w:themeTint="BF"/>
+          <w:bottom w:val="single" w:sz="8" w:space="0" w:color="FEA469" w:themeColor="accent1" w:themeTint="BF"/>
+          <w:right w:val="single" w:sz="8" w:space="0" w:color="FEA469" w:themeColor="accent1" w:themeTint="BF"/>
+          <w:insideH w:val="nil"/>
+          <w:insideV w:val="nil"/>
+        </w:tcBorders>
+        <w:shd w:val="clear" w:color="auto" w:fill="FE8637" w:themeFill="accent1"/>
+      </w:tcPr>
+    </w:tblStylePr>
+    <w:tblStylePr w:type="lastRow">
+      <w:pPr>
+        <w:spacing w:before="0" w:after="0" w:line="240" w:lineRule="auto"/>
+      </w:pPr>
+      <w:rPr>
+        <w:b/>
+        <w:bCs/>
+      </w:rPr>
+      <w:tblPr/>
+      <w:tcPr>
+        <w:tcBorders>
+          <w:top w:val="double" w:sz="6" w:space="0" w:color="FEA469" w:themeColor="accent1" w:themeTint="BF"/>
+          <w:left w:val="single" w:sz="8" w:space="0" w:color="FEA469" w:themeColor="accent1" w:themeTint="BF"/>
+          <w:bottom w:val="single" w:sz="8" w:space="0" w:color="FEA469" w:themeColor="accent1" w:themeTint="BF"/>
+          <w:right w:val="single" w:sz="8" w:space="0" w:color="FEA469" w:themeColor="accent1" w:themeTint="BF"/>
+          <w:insideH w:val="nil"/>
+          <w:insideV w:val="nil"/>
+        </w:tcBorders>
+      </w:tcPr>
+    </w:tblStylePr>
+    <w:tblStylePr w:type="firstCol">
+      <w:rPr>
+        <w:b/>
+        <w:bCs/>
+      </w:rPr>
+    </w:tblStylePr>
+    <w:tblStylePr w:type="lastCol">
+      <w:rPr>
+        <w:b/>
+        <w:bCs/>
+      </w:rPr>
+    </w:tblStylePr>
+    <w:tblStylePr w:type="band1Vert">
+      <w:tblPr/>
+      <w:tcPr>
+        <w:shd w:val="clear" w:color="auto" w:fill="FEE1CD" w:themeFill="accent1" w:themeFillTint="3F"/>
+      </w:tcPr>
+    </w:tblStylePr>
+    <w:tblStylePr w:type="band1Horz">
+      <w:tblPr/>
+      <w:tcPr>
+        <w:tcBorders>
+          <w:insideH w:val="nil"/>
+          <w:insideV w:val="nil"/>
+        </w:tcBorders>
+        <w:shd w:val="clear" w:color="auto" w:fill="FEE1CD" w:themeFill="accent1" w:themeFillTint="3F"/>
+      </w:tcPr>
+    </w:tblStylePr>
+    <w:tblStylePr w:type="band2Horz">
+      <w:tblPr/>
+      <w:tcPr>
+        <w:tcBorders>
+          <w:insideH w:val="nil"/>
+          <w:insideV w:val="nil"/>
+        </w:tcBorders>
+      </w:tcPr>
+    </w:tblStylePr>
   </w:style>
 </w:styles>
 </file>
@@ -8258,7 +11483,7 @@
 
 <file path=customXml/item1.xml><?xml version="1.0" encoding="utf-8"?>
 <CoverPageProperties xmlns="http://schemas.microsoft.com/office/2006/coverPageProps">
-  <PublishDate>2014-05-06T00:00:00</PublishDate>
+  <PublishDate>2014-05-22T00:00:00</PublishDate>
   <Abstract>Ce document synthétise les spécifications logicielles relatives au système à mettre en place pour la gestion des liens entre les tags (NFC/iBeacon/QRCode) ou les coordonnées GPS et les Scènes du BackOffice.</Abstract>
   <CompanyAddress/>
   <CompanyPhone/>
@@ -8342,7 +11567,7 @@
 </file>
 
 <file path=customXml/itemProps6.xml><?xml version="1.0" encoding="utf-8"?>
-<ds:datastoreItem xmlns:ds="http://schemas.openxmlformats.org/officeDocument/2006/customXml" ds:itemID="{0C9927EB-7A5C-3F40-893D-CD391AAE85E0}">
+<ds:datastoreItem xmlns:ds="http://schemas.openxmlformats.org/officeDocument/2006/customXml" ds:itemID="{5B029D50-AECB-A349-94CE-313949918A83}">
   <ds:schemaRefs>
     <ds:schemaRef ds:uri="http://schemas.openxmlformats.org/officeDocument/2006/bibliography"/>
   </ds:schemaRefs>

</xml_diff>